<commit_message>
rewrite BlockDiagram and add datasets to FullReport
</commit_message>
<xml_diff>
--- a/report/FullReport.docx
+++ b/report/FullReport.docx
@@ -201,7 +201,21 @@
           <w:sz w:val="28"/>
           <w:szCs w:val="28"/>
         </w:rPr>
-        <w:t>к курсовому проекту</w:t>
+        <w:t>к курсовой</w:t>
+      </w:r>
+      <w:r>
+        <w:rPr>
+          <w:sz w:val="28"/>
+          <w:szCs w:val="28"/>
+        </w:rPr>
+        <w:t xml:space="preserve"> </w:t>
+      </w:r>
+      <w:r>
+        <w:rPr>
+          <w:sz w:val="28"/>
+          <w:szCs w:val="28"/>
+        </w:rPr>
+        <w:t>работе</w:t>
       </w:r>
     </w:p>
     <w:p>
@@ -297,15 +311,28 @@
           <w:sz w:val="28"/>
           <w:szCs w:val="28"/>
         </w:rPr>
-        <w:t>БГУИР КП 1-53 01 07 107* ПЗ</w:t>
-      </w:r>
-    </w:p>
-    <w:p>
-      <w:pPr>
-        <w:rPr>
-          <w:sz w:val="28"/>
-          <w:szCs w:val="28"/>
-          <w:lang w:val="en-US"/>
+        <w:t>БГУИР КП 1-</w:t>
+      </w:r>
+      <w:r>
+        <w:rPr>
+          <w:sz w:val="28"/>
+          <w:szCs w:val="28"/>
+        </w:rPr>
+        <w:t>40 02 01 2</w:t>
+      </w:r>
+      <w:r>
+        <w:rPr>
+          <w:sz w:val="28"/>
+          <w:szCs w:val="28"/>
+        </w:rPr>
+        <w:t>* ПЗ</w:t>
+      </w:r>
+    </w:p>
+    <w:p>
+      <w:pPr>
+        <w:rPr>
+          <w:sz w:val="28"/>
+          <w:szCs w:val="28"/>
         </w:rPr>
       </w:pPr>
     </w:p>
@@ -323,7 +350,6 @@
         <w:rPr>
           <w:sz w:val="28"/>
           <w:szCs w:val="28"/>
-          <w:lang w:val="en-US"/>
         </w:rPr>
       </w:pPr>
     </w:p>
@@ -539,7 +565,7 @@
         <w:sectPr>
           <w:footerReference w:type="default" r:id="rId9"/>
           <w:pgSz w:w="11906" w:h="16838"/>
-          <w:pgMar w:top="1134" w:right="567" w:bottom="1134" w:left="1418" w:header="709" w:footer="709" w:gutter="0"/>
+          <w:pgMar w:top="1134" w:right="850" w:bottom="1134" w:left="1701" w:header="709" w:footer="709" w:gutter="0"/>
           <w:cols w:space="708"/>
           <w:titlePg/>
           <w:docGrid w:linePitch="360"/>
@@ -615,21 +641,26 @@
     </w:p>
     <w:p>
       <w:pPr>
-        <w:ind w:right="143"/>
         <w:jc w:val="center"/>
         <w:rPr>
           <w:sz w:val="28"/>
           <w:szCs w:val="28"/>
+        </w:rPr>
+      </w:pPr>
+      <w:r>
+        <w:rPr>
+          <w:sz w:val="28"/>
+          <w:szCs w:val="28"/>
           <w:lang w:val="be-BY"/>
         </w:rPr>
-      </w:pPr>
-      <w:r>
-        <w:rPr>
-          <w:sz w:val="28"/>
-          <w:szCs w:val="28"/>
-          <w:lang w:val="be-BY"/>
-        </w:rPr>
-        <w:t>Факультет информационных технологий и управления</w:t>
+        <w:t xml:space="preserve">Факультет </w:t>
+      </w:r>
+      <w:r>
+        <w:rPr>
+          <w:sz w:val="28"/>
+          <w:szCs w:val="28"/>
+        </w:rPr>
+        <w:t>компьютерных систем и сетей</w:t>
       </w:r>
     </w:p>
     <w:p>
@@ -2458,7 +2489,17 @@
           <w:szCs w:val="28"/>
           <w:u w:val="single" w:color="000000"/>
         </w:rPr>
-        <w:t>Защита курсового проекта с 16.04 по 15.05</w:t>
+        <w:t>Защита курсовой работы</w:t>
+      </w:r>
+      <w:r>
+        <w:rPr>
+          <w:i/>
+          <w:color w:val="000000"/>
+          <w:sz w:val="28"/>
+          <w:szCs w:val="28"/>
+          <w:u w:val="single" w:color="000000"/>
+        </w:rPr>
+        <w:t xml:space="preserve"> с 16.04 по 15.05</w:t>
       </w:r>
       <w:r>
         <w:rPr>
@@ -2839,15 +2880,37 @@
       </w:pPr>
       <w:bookmarkStart w:id="2" w:name="_Toc387729980"/>
       <w:bookmarkStart w:id="3" w:name="_Toc387730172"/>
+      <w:bookmarkStart w:id="4" w:name="_Toc387772204"/>
+      <w:bookmarkStart w:id="5" w:name="_Toc387772265"/>
+      <w:bookmarkStart w:id="6" w:name="_Toc387774862"/>
+      <w:bookmarkStart w:id="7" w:name="_Toc387774963"/>
       <w:r>
         <w:rPr>
           <w:rStyle w:val="10"/>
           <w:sz w:val="28"/>
         </w:rPr>
-        <w:t>Ведомость курсового проекта</w:t>
+        <w:t>Ведомость курсово</w:t>
       </w:r>
       <w:bookmarkEnd w:id="2"/>
       <w:bookmarkEnd w:id="3"/>
+      <w:r>
+        <w:rPr>
+          <w:rStyle w:val="10"/>
+          <w:sz w:val="28"/>
+        </w:rPr>
+        <w:t>й работы</w:t>
+      </w:r>
+      <w:bookmarkEnd w:id="4"/>
+      <w:bookmarkEnd w:id="5"/>
+      <w:bookmarkEnd w:id="6"/>
+      <w:bookmarkEnd w:id="7"/>
+      <w:r>
+        <w:rPr>
+          <w:rStyle w:val="10"/>
+          <w:sz w:val="28"/>
+        </w:rPr>
+        <w:t xml:space="preserve"> </w:t>
+      </w:r>
       <w:r>
         <w:rPr>
           <w:rStyle w:val="10"/>
@@ -3072,16 +3135,13 @@
             </w:r>
             <w:proofErr w:type="gramEnd"/>
             <w:r>
-              <w:t xml:space="preserve"> 1–53 01 07 </w:t>
+              <w:t xml:space="preserve"> 1–</w:t>
             </w:r>
             <w:r>
-              <w:rPr>
-                <w:lang w:val="en-US"/>
-              </w:rPr>
-              <w:t> </w:t>
+              <w:t xml:space="preserve">40 02 01 2 </w:t>
             </w:r>
             <w:r>
-              <w:t>107 ПЗ</w:t>
+              <w:t>ПЗ</w:t>
             </w:r>
           </w:p>
         </w:tc>
@@ -3092,11 +3152,11 @@
             <w:vAlign w:val="center"/>
           </w:tcPr>
           <w:p>
-            <w:bookmarkStart w:id="4" w:name="_Toc246409752"/>
+            <w:bookmarkStart w:id="8" w:name="_Toc246409752"/>
             <w:r>
               <w:t>Пояснительная записка</w:t>
             </w:r>
-            <w:bookmarkEnd w:id="4"/>
+            <w:bookmarkEnd w:id="8"/>
           </w:p>
         </w:tc>
         <w:tc>
@@ -3341,8 +3401,12 @@
                 <w:szCs w:val="24"/>
               </w:rPr>
             </w:pPr>
-            <w:bookmarkStart w:id="5" w:name="_Toc387729981"/>
-            <w:bookmarkStart w:id="6" w:name="_Toc387730173"/>
+            <w:bookmarkStart w:id="9" w:name="_Toc387729981"/>
+            <w:bookmarkStart w:id="10" w:name="_Toc387730173"/>
+            <w:bookmarkStart w:id="11" w:name="_Toc387772205"/>
+            <w:bookmarkStart w:id="12" w:name="_Toc387772266"/>
+            <w:bookmarkStart w:id="13" w:name="_Toc387774863"/>
+            <w:bookmarkStart w:id="14" w:name="_Toc387774964"/>
             <w:r>
               <w:rPr>
                 <w:rFonts w:ascii="Times New Roman" w:hAnsi="Times New Roman"/>
@@ -3352,8 +3416,12 @@
               </w:rPr>
               <w:t>Формат А3</w:t>
             </w:r>
-            <w:bookmarkEnd w:id="5"/>
-            <w:bookmarkEnd w:id="6"/>
+            <w:bookmarkEnd w:id="9"/>
+            <w:bookmarkEnd w:id="10"/>
+            <w:bookmarkEnd w:id="11"/>
+            <w:bookmarkEnd w:id="12"/>
+            <w:bookmarkEnd w:id="13"/>
+            <w:bookmarkEnd w:id="14"/>
           </w:p>
         </w:tc>
       </w:tr>
@@ -3459,8 +3527,12 @@
                 <w:szCs w:val="24"/>
               </w:rPr>
             </w:pPr>
-            <w:bookmarkStart w:id="7" w:name="_Toc387729982"/>
-            <w:bookmarkStart w:id="8" w:name="_Toc387730174"/>
+            <w:bookmarkStart w:id="15" w:name="_Toc387729982"/>
+            <w:bookmarkStart w:id="16" w:name="_Toc387730174"/>
+            <w:bookmarkStart w:id="17" w:name="_Toc387772206"/>
+            <w:bookmarkStart w:id="18" w:name="_Toc387772267"/>
+            <w:bookmarkStart w:id="19" w:name="_Toc387774864"/>
+            <w:bookmarkStart w:id="20" w:name="_Toc387774965"/>
             <w:r>
               <w:rPr>
                 <w:rFonts w:ascii="Times New Roman" w:hAnsi="Times New Roman"/>
@@ -3470,8 +3542,12 @@
               </w:rPr>
               <w:t>Формат А3</w:t>
             </w:r>
-            <w:bookmarkEnd w:id="7"/>
-            <w:bookmarkEnd w:id="8"/>
+            <w:bookmarkEnd w:id="15"/>
+            <w:bookmarkEnd w:id="16"/>
+            <w:bookmarkEnd w:id="17"/>
+            <w:bookmarkEnd w:id="18"/>
+            <w:bookmarkEnd w:id="19"/>
+            <w:bookmarkEnd w:id="20"/>
           </w:p>
         </w:tc>
       </w:tr>
@@ -3569,8 +3645,12 @@
                 <w:szCs w:val="24"/>
               </w:rPr>
             </w:pPr>
-            <w:bookmarkStart w:id="9" w:name="_Toc387729983"/>
-            <w:bookmarkStart w:id="10" w:name="_Toc387730175"/>
+            <w:bookmarkStart w:id="21" w:name="_Toc387729983"/>
+            <w:bookmarkStart w:id="22" w:name="_Toc387730175"/>
+            <w:bookmarkStart w:id="23" w:name="_Toc387772207"/>
+            <w:bookmarkStart w:id="24" w:name="_Toc387772268"/>
+            <w:bookmarkStart w:id="25" w:name="_Toc387774865"/>
+            <w:bookmarkStart w:id="26" w:name="_Toc387774966"/>
             <w:r>
               <w:rPr>
                 <w:rFonts w:ascii="Times New Roman" w:hAnsi="Times New Roman"/>
@@ -3580,8 +3660,12 @@
               </w:rPr>
               <w:t>Формат А3</w:t>
             </w:r>
-            <w:bookmarkEnd w:id="9"/>
-            <w:bookmarkEnd w:id="10"/>
+            <w:bookmarkEnd w:id="21"/>
+            <w:bookmarkEnd w:id="22"/>
+            <w:bookmarkEnd w:id="23"/>
+            <w:bookmarkEnd w:id="24"/>
+            <w:bookmarkEnd w:id="25"/>
+            <w:bookmarkEnd w:id="26"/>
           </w:p>
         </w:tc>
       </w:tr>
@@ -4182,7 +4266,13 @@
               <w:jc w:val="center"/>
             </w:pPr>
             <w:r>
-              <w:t>БГУИР КП 1-53 01 07 107* ПЗ</w:t>
+              <w:t>БГУИР КП 1-</w:t>
+            </w:r>
+            <w:r>
+              <w:t>40 02 01 2</w:t>
+            </w:r>
+            <w:r>
+              <w:t>* ПЗ</w:t>
             </w:r>
           </w:p>
           <w:p>
@@ -4633,7 +4723,7 @@
               <w:t xml:space="preserve">Ведомость </w:t>
             </w:r>
             <w:r>
-              <w:t>курсового</w:t>
+              <w:t>курсовой</w:t>
             </w:r>
             <w:r>
               <w:t xml:space="preserve"> </w:t>
@@ -4642,10 +4732,7 @@
               <w:br/>
             </w:r>
             <w:r>
-              <w:t>проект</w:t>
-            </w:r>
-            <w:r>
-              <w:t>а</w:t>
+              <w:t>работы</w:t>
             </w:r>
           </w:p>
         </w:tc>
@@ -5592,25 +5679,24 @@
     <w:p/>
     <w:sdt>
       <w:sdtPr>
+        <w:rPr>
+          <w:rFonts w:ascii="Times New Roman" w:eastAsia="Times New Roman" w:hAnsi="Times New Roman" w:cs="Times New Roman"/>
+          <w:b w:val="0"/>
+          <w:bCs w:val="0"/>
+          <w:color w:val="auto"/>
+          <w:sz w:val="24"/>
+          <w:szCs w:val="24"/>
+        </w:rPr>
         <w:id w:val="-1068185067"/>
         <w:docPartObj>
           <w:docPartGallery w:val="Table of Contents"/>
           <w:docPartUnique/>
         </w:docPartObj>
       </w:sdtPr>
-      <w:sdtEndPr>
-        <w:rPr>
-          <w:rFonts w:ascii="Times New Roman" w:eastAsia="Times New Roman" w:hAnsi="Times New Roman" w:cs="Times New Roman"/>
-          <w:color w:val="auto"/>
-          <w:sz w:val="24"/>
-          <w:szCs w:val="24"/>
-        </w:rPr>
-      </w:sdtEndPr>
       <w:sdtContent>
         <w:p>
           <w:pPr>
             <w:pStyle w:val="a7"/>
-            <w:jc w:val="center"/>
             <w:rPr>
               <w:rFonts w:ascii="Times New Roman" w:hAnsi="Times New Roman" w:cs="Times New Roman"/>
               <w:color w:val="auto"/>
@@ -5659,21 +5745,7 @@
           <w:r>
             <w:fldChar w:fldCharType="separate"/>
           </w:r>
-        </w:p>
-        <w:p>
-          <w:pPr>
-            <w:pStyle w:val="11"/>
-            <w:tabs>
-              <w:tab w:val="right" w:leader="dot" w:pos="9911"/>
-            </w:tabs>
-            <w:rPr>
-              <w:rFonts w:asciiTheme="minorHAnsi" w:eastAsiaTheme="minorEastAsia" w:hAnsiTheme="minorHAnsi" w:cstheme="minorBidi"/>
-              <w:noProof/>
-              <w:sz w:val="22"/>
-              <w:szCs w:val="22"/>
-            </w:rPr>
-          </w:pPr>
-          <w:hyperlink w:anchor="_Toc387730177" w:history="1">
+          <w:hyperlink w:anchor="_Toc387774967" w:history="1">
             <w:r>
               <w:rPr>
                 <w:rStyle w:val="a8"/>
@@ -5700,7 +5772,7 @@
                 <w:noProof/>
                 <w:webHidden/>
               </w:rPr>
-              <w:instrText xml:space="preserve"> PAGEREF _Toc387730177 \h </w:instrText>
+              <w:instrText xml:space="preserve"> PAGEREF _Toc387774967 \h </w:instrText>
             </w:r>
             <w:r>
               <w:rPr>
@@ -5735,6 +5807,7 @@
           <w:pPr>
             <w:pStyle w:val="11"/>
             <w:tabs>
+              <w:tab w:val="left" w:pos="480"/>
               <w:tab w:val="right" w:leader="dot" w:pos="9911"/>
             </w:tabs>
             <w:rPr>
@@ -5744,7 +5817,23 @@
               <w:szCs w:val="22"/>
             </w:rPr>
           </w:pPr>
-          <w:hyperlink w:anchor="_Toc387730178" w:history="1">
+          <w:hyperlink w:anchor="_Toc387774968" w:history="1">
+            <w:r>
+              <w:rPr>
+                <w:rStyle w:val="a8"/>
+                <w:noProof/>
+              </w:rPr>
+              <w:t>1.</w:t>
+            </w:r>
+            <w:r>
+              <w:rPr>
+                <w:rFonts w:asciiTheme="minorHAnsi" w:eastAsiaTheme="minorEastAsia" w:hAnsiTheme="minorHAnsi" w:cstheme="minorBidi"/>
+                <w:noProof/>
+                <w:sz w:val="22"/>
+                <w:szCs w:val="22"/>
+              </w:rPr>
+              <w:tab/>
+            </w:r>
             <w:r>
               <w:rPr>
                 <w:rStyle w:val="a8"/>
@@ -5771,7 +5860,7 @@
                 <w:noProof/>
                 <w:webHidden/>
               </w:rPr>
-              <w:instrText xml:space="preserve"> PAGEREF _Toc387730178 \h </w:instrText>
+              <w:instrText xml:space="preserve"> PAGEREF _Toc387774968 \h </w:instrText>
             </w:r>
             <w:r>
               <w:rPr>
@@ -5815,13 +5904,13 @@
               <w:szCs w:val="22"/>
             </w:rPr>
           </w:pPr>
-          <w:hyperlink w:anchor="_Toc387730179" w:history="1">
+          <w:hyperlink w:anchor="_Toc387774969" w:history="1">
             <w:r>
               <w:rPr>
                 <w:rStyle w:val="a8"/>
                 <w:noProof/>
               </w:rPr>
-              <w:t>Аналитический обзор литературы</w:t>
+              <w:t>1.1 Аналитический обзор литературы</w:t>
             </w:r>
             <w:r>
               <w:rPr>
@@ -5842,7 +5931,7 @@
                 <w:noProof/>
                 <w:webHidden/>
               </w:rPr>
-              <w:instrText xml:space="preserve"> PAGEREF _Toc387730179 \h </w:instrText>
+              <w:instrText xml:space="preserve"> PAGEREF _Toc387774969 \h </w:instrText>
             </w:r>
             <w:r>
               <w:rPr>
@@ -5886,13 +5975,13 @@
               <w:szCs w:val="22"/>
             </w:rPr>
           </w:pPr>
-          <w:hyperlink w:anchor="_Toc387730180" w:history="1">
+          <w:hyperlink w:anchor="_Toc387774970" w:history="1">
             <w:r>
               <w:rPr>
                 <w:rStyle w:val="a8"/>
                 <w:noProof/>
               </w:rPr>
-              <w:t>Обзор схожих программных средств</w:t>
+              <w:t>1.2 Обзор схожих программных средств</w:t>
             </w:r>
             <w:r>
               <w:rPr>
@@ -5913,7 +6002,7 @@
                 <w:noProof/>
                 <w:webHidden/>
               </w:rPr>
-              <w:instrText xml:space="preserve"> PAGEREF _Toc387730180 \h </w:instrText>
+              <w:instrText xml:space="preserve"> PAGEREF _Toc387774970 \h </w:instrText>
             </w:r>
             <w:r>
               <w:rPr>
@@ -5957,13 +6046,13 @@
               <w:szCs w:val="22"/>
             </w:rPr>
           </w:pPr>
-          <w:hyperlink w:anchor="_Toc387730181" w:history="1">
+          <w:hyperlink w:anchor="_Toc387774971" w:history="1">
             <w:r>
               <w:rPr>
                 <w:rStyle w:val="a8"/>
                 <w:noProof/>
               </w:rPr>
-              <w:t>Постановка задачи</w:t>
+              <w:t>1.3 Постановка задачи</w:t>
             </w:r>
             <w:r>
               <w:rPr>
@@ -5984,7 +6073,7 @@
                 <w:noProof/>
                 <w:webHidden/>
               </w:rPr>
-              <w:instrText xml:space="preserve"> PAGEREF _Toc387730181 \h </w:instrText>
+              <w:instrText xml:space="preserve"> PAGEREF _Toc387774971 \h </w:instrText>
             </w:r>
             <w:r>
               <w:rPr>
@@ -6028,13 +6117,13 @@
               <w:szCs w:val="22"/>
             </w:rPr>
           </w:pPr>
-          <w:hyperlink w:anchor="_Toc387730182" w:history="1">
+          <w:hyperlink w:anchor="_Toc387774972" w:history="1">
             <w:r>
               <w:rPr>
                 <w:rStyle w:val="a8"/>
                 <w:noProof/>
               </w:rPr>
-              <w:t>Краткий обзор используемых алгоритмов</w:t>
+              <w:t>1.4 Краткий обзор используемых алгоритмов</w:t>
             </w:r>
             <w:r>
               <w:rPr>
@@ -6055,7 +6144,7 @@
                 <w:noProof/>
                 <w:webHidden/>
               </w:rPr>
-              <w:instrText xml:space="preserve"> PAGEREF _Toc387730182 \h </w:instrText>
+              <w:instrText xml:space="preserve"> PAGEREF _Toc387774972 \h </w:instrText>
             </w:r>
             <w:r>
               <w:rPr>
@@ -6088,7 +6177,7 @@
         </w:p>
         <w:p>
           <w:pPr>
-            <w:pStyle w:val="11"/>
+            <w:pStyle w:val="21"/>
             <w:tabs>
               <w:tab w:val="right" w:leader="dot" w:pos="9911"/>
             </w:tabs>
@@ -6099,7 +6188,95 @@
               <w:szCs w:val="22"/>
             </w:rPr>
           </w:pPr>
-          <w:hyperlink w:anchor="_Toc387730183" w:history="1">
+          <w:hyperlink w:anchor="_Toc387774973" w:history="1">
+            <w:r>
+              <w:rPr>
+                <w:rStyle w:val="a8"/>
+                <w:noProof/>
+              </w:rPr>
+              <w:t>1.6 Краткий обзор используемых наборов данных</w:t>
+            </w:r>
+            <w:r>
+              <w:rPr>
+                <w:noProof/>
+                <w:webHidden/>
+              </w:rPr>
+              <w:tab/>
+            </w:r>
+            <w:r>
+              <w:rPr>
+                <w:noProof/>
+                <w:webHidden/>
+              </w:rPr>
+              <w:fldChar w:fldCharType="begin"/>
+            </w:r>
+            <w:r>
+              <w:rPr>
+                <w:noProof/>
+                <w:webHidden/>
+              </w:rPr>
+              <w:instrText xml:space="preserve"> PAGEREF _Toc387774973 \h </w:instrText>
+            </w:r>
+            <w:r>
+              <w:rPr>
+                <w:noProof/>
+                <w:webHidden/>
+              </w:rPr>
+            </w:r>
+            <w:r>
+              <w:rPr>
+                <w:noProof/>
+                <w:webHidden/>
+              </w:rPr>
+              <w:fldChar w:fldCharType="separate"/>
+            </w:r>
+            <w:r>
+              <w:rPr>
+                <w:noProof/>
+                <w:webHidden/>
+              </w:rPr>
+              <w:t>18</w:t>
+            </w:r>
+            <w:r>
+              <w:rPr>
+                <w:noProof/>
+                <w:webHidden/>
+              </w:rPr>
+              <w:fldChar w:fldCharType="end"/>
+            </w:r>
+          </w:hyperlink>
+        </w:p>
+        <w:p>
+          <w:pPr>
+            <w:pStyle w:val="11"/>
+            <w:tabs>
+              <w:tab w:val="left" w:pos="480"/>
+              <w:tab w:val="right" w:leader="dot" w:pos="9911"/>
+            </w:tabs>
+            <w:rPr>
+              <w:rFonts w:asciiTheme="minorHAnsi" w:eastAsiaTheme="minorEastAsia" w:hAnsiTheme="minorHAnsi" w:cstheme="minorBidi"/>
+              <w:noProof/>
+              <w:sz w:val="22"/>
+              <w:szCs w:val="22"/>
+            </w:rPr>
+          </w:pPr>
+          <w:hyperlink w:anchor="_Toc387774974" w:history="1">
+            <w:r>
+              <w:rPr>
+                <w:rStyle w:val="a8"/>
+                <w:noProof/>
+              </w:rPr>
+              <w:t>2.</w:t>
+            </w:r>
+            <w:r>
+              <w:rPr>
+                <w:rFonts w:asciiTheme="minorHAnsi" w:eastAsiaTheme="minorEastAsia" w:hAnsiTheme="minorHAnsi" w:cstheme="minorBidi"/>
+                <w:noProof/>
+                <w:sz w:val="22"/>
+                <w:szCs w:val="22"/>
+              </w:rPr>
+              <w:tab/>
+            </w:r>
             <w:r>
               <w:rPr>
                 <w:rStyle w:val="a8"/>
@@ -6126,7 +6303,7 @@
                 <w:noProof/>
                 <w:webHidden/>
               </w:rPr>
-              <w:instrText xml:space="preserve"> PAGEREF _Toc387730183 \h </w:instrText>
+              <w:instrText xml:space="preserve"> PAGEREF _Toc387774974 \h </w:instrText>
             </w:r>
             <w:r>
               <w:rPr>
@@ -6146,7 +6323,7 @@
                 <w:noProof/>
                 <w:webHidden/>
               </w:rPr>
-              <w:t>19</w:t>
+              <w:t>20</w:t>
             </w:r>
             <w:r>
               <w:rPr>
@@ -6161,6 +6338,7 @@
           <w:pPr>
             <w:pStyle w:val="11"/>
             <w:tabs>
+              <w:tab w:val="left" w:pos="480"/>
               <w:tab w:val="right" w:leader="dot" w:pos="9911"/>
             </w:tabs>
             <w:rPr>
@@ -6170,7 +6348,23 @@
               <w:szCs w:val="22"/>
             </w:rPr>
           </w:pPr>
-          <w:hyperlink w:anchor="_Toc387730184" w:history="1">
+          <w:hyperlink w:anchor="_Toc387774975" w:history="1">
+            <w:r>
+              <w:rPr>
+                <w:rStyle w:val="a8"/>
+                <w:noProof/>
+              </w:rPr>
+              <w:t>3.</w:t>
+            </w:r>
+            <w:r>
+              <w:rPr>
+                <w:rFonts w:asciiTheme="minorHAnsi" w:eastAsiaTheme="minorEastAsia" w:hAnsiTheme="minorHAnsi" w:cstheme="minorBidi"/>
+                <w:noProof/>
+                <w:sz w:val="22"/>
+                <w:szCs w:val="22"/>
+              </w:rPr>
+              <w:tab/>
+            </w:r>
             <w:r>
               <w:rPr>
                 <w:rStyle w:val="a8"/>
@@ -6197,7 +6391,7 @@
                 <w:noProof/>
                 <w:webHidden/>
               </w:rPr>
-              <w:instrText xml:space="preserve"> PAGEREF _Toc387730184 \h </w:instrText>
+              <w:instrText xml:space="preserve"> PAGEREF _Toc387774975 \h </w:instrText>
             </w:r>
             <w:r>
               <w:rPr>
@@ -6217,7 +6411,7 @@
                 <w:noProof/>
                 <w:webHidden/>
               </w:rPr>
-              <w:t>21</w:t>
+              <w:t>22</w:t>
             </w:r>
             <w:r>
               <w:rPr>
@@ -6232,6 +6426,7 @@
           <w:pPr>
             <w:pStyle w:val="11"/>
             <w:tabs>
+              <w:tab w:val="left" w:pos="480"/>
               <w:tab w:val="right" w:leader="dot" w:pos="9911"/>
             </w:tabs>
             <w:rPr>
@@ -6241,7 +6436,23 @@
               <w:szCs w:val="22"/>
             </w:rPr>
           </w:pPr>
-          <w:hyperlink w:anchor="_Toc387730185" w:history="1">
+          <w:hyperlink w:anchor="_Toc387774976" w:history="1">
+            <w:r>
+              <w:rPr>
+                <w:rStyle w:val="a8"/>
+                <w:noProof/>
+              </w:rPr>
+              <w:t>4.</w:t>
+            </w:r>
+            <w:r>
+              <w:rPr>
+                <w:rFonts w:asciiTheme="minorHAnsi" w:eastAsiaTheme="minorEastAsia" w:hAnsiTheme="minorHAnsi" w:cstheme="minorBidi"/>
+                <w:noProof/>
+                <w:sz w:val="22"/>
+                <w:szCs w:val="22"/>
+              </w:rPr>
+              <w:tab/>
+            </w:r>
             <w:r>
               <w:rPr>
                 <w:rStyle w:val="a8"/>
@@ -6268,7 +6479,7 @@
                 <w:noProof/>
                 <w:webHidden/>
               </w:rPr>
-              <w:instrText xml:space="preserve"> PAGEREF _Toc387730185 \h </w:instrText>
+              <w:instrText xml:space="preserve"> PAGEREF _Toc387774976 \h </w:instrText>
             </w:r>
             <w:r>
               <w:rPr>
@@ -6288,7 +6499,97 @@
                 <w:noProof/>
                 <w:webHidden/>
               </w:rPr>
-              <w:t>25</w:t>
+              <w:t>26</w:t>
+            </w:r>
+            <w:r>
+              <w:rPr>
+                <w:noProof/>
+                <w:webHidden/>
+              </w:rPr>
+              <w:fldChar w:fldCharType="end"/>
+            </w:r>
+          </w:hyperlink>
+        </w:p>
+        <w:p>
+          <w:pPr>
+            <w:pStyle w:val="11"/>
+            <w:tabs>
+              <w:tab w:val="left" w:pos="480"/>
+              <w:tab w:val="right" w:leader="dot" w:pos="9911"/>
+            </w:tabs>
+            <w:rPr>
+              <w:rFonts w:asciiTheme="minorHAnsi" w:eastAsiaTheme="minorEastAsia" w:hAnsiTheme="minorHAnsi" w:cstheme="minorBidi"/>
+              <w:noProof/>
+              <w:sz w:val="22"/>
+              <w:szCs w:val="22"/>
+            </w:rPr>
+          </w:pPr>
+          <w:hyperlink w:anchor="_Toc387774977" w:history="1">
+            <w:r>
+              <w:rPr>
+                <w:rStyle w:val="a8"/>
+                <w:rFonts w:eastAsiaTheme="minorHAnsi"/>
+                <w:noProof/>
+              </w:rPr>
+              <w:t>5.</w:t>
+            </w:r>
+            <w:r>
+              <w:rPr>
+                <w:rFonts w:asciiTheme="minorHAnsi" w:eastAsiaTheme="minorEastAsia" w:hAnsiTheme="minorHAnsi" w:cstheme="minorBidi"/>
+                <w:noProof/>
+                <w:sz w:val="22"/>
+                <w:szCs w:val="22"/>
+              </w:rPr>
+              <w:tab/>
+            </w:r>
+            <w:r>
+              <w:rPr>
+                <w:rStyle w:val="a8"/>
+                <w:rFonts w:eastAsiaTheme="minorHAnsi"/>
+                <w:noProof/>
+              </w:rPr>
+              <w:t>Руководство пользователя</w:t>
+            </w:r>
+            <w:r>
+              <w:rPr>
+                <w:noProof/>
+                <w:webHidden/>
+              </w:rPr>
+              <w:tab/>
+            </w:r>
+            <w:r>
+              <w:rPr>
+                <w:noProof/>
+                <w:webHidden/>
+              </w:rPr>
+              <w:fldChar w:fldCharType="begin"/>
+            </w:r>
+            <w:r>
+              <w:rPr>
+                <w:noProof/>
+                <w:webHidden/>
+              </w:rPr>
+              <w:instrText xml:space="preserve"> PAGEREF _Toc387774977 \h </w:instrText>
+            </w:r>
+            <w:r>
+              <w:rPr>
+                <w:noProof/>
+                <w:webHidden/>
+              </w:rPr>
+            </w:r>
+            <w:r>
+              <w:rPr>
+                <w:noProof/>
+                <w:webHidden/>
+              </w:rPr>
+              <w:fldChar w:fldCharType="separate"/>
+            </w:r>
+            <w:r>
+              <w:rPr>
+                <w:noProof/>
+                <w:webHidden/>
+              </w:rPr>
+              <w:t>28</w:t>
             </w:r>
             <w:r>
               <w:rPr>
@@ -6312,78 +6613,7 @@
               <w:szCs w:val="22"/>
             </w:rPr>
           </w:pPr>
-          <w:hyperlink w:anchor="_Toc387730186" w:history="1">
-            <w:r>
-              <w:rPr>
-                <w:rStyle w:val="a8"/>
-                <w:noProof/>
-              </w:rPr>
-              <w:t>Руководство пользователя</w:t>
-            </w:r>
-            <w:r>
-              <w:rPr>
-                <w:noProof/>
-                <w:webHidden/>
-              </w:rPr>
-              <w:tab/>
-            </w:r>
-            <w:r>
-              <w:rPr>
-                <w:noProof/>
-                <w:webHidden/>
-              </w:rPr>
-              <w:fldChar w:fldCharType="begin"/>
-            </w:r>
-            <w:r>
-              <w:rPr>
-                <w:noProof/>
-                <w:webHidden/>
-              </w:rPr>
-              <w:instrText xml:space="preserve"> PAGEREF _Toc387730186 \h </w:instrText>
-            </w:r>
-            <w:r>
-              <w:rPr>
-                <w:noProof/>
-                <w:webHidden/>
-              </w:rPr>
-            </w:r>
-            <w:r>
-              <w:rPr>
-                <w:noProof/>
-                <w:webHidden/>
-              </w:rPr>
-              <w:fldChar w:fldCharType="separate"/>
-            </w:r>
-            <w:r>
-              <w:rPr>
-                <w:noProof/>
-                <w:webHidden/>
-              </w:rPr>
-              <w:t>27</w:t>
-            </w:r>
-            <w:r>
-              <w:rPr>
-                <w:noProof/>
-                <w:webHidden/>
-              </w:rPr>
-              <w:fldChar w:fldCharType="end"/>
-            </w:r>
-          </w:hyperlink>
-        </w:p>
-        <w:p>
-          <w:pPr>
-            <w:pStyle w:val="11"/>
-            <w:tabs>
-              <w:tab w:val="right" w:leader="dot" w:pos="9911"/>
-            </w:tabs>
-            <w:rPr>
-              <w:rFonts w:asciiTheme="minorHAnsi" w:eastAsiaTheme="minorEastAsia" w:hAnsiTheme="minorHAnsi" w:cstheme="minorBidi"/>
-              <w:noProof/>
-              <w:sz w:val="22"/>
-              <w:szCs w:val="22"/>
-            </w:rPr>
-          </w:pPr>
-          <w:hyperlink w:anchor="_Toc387730187" w:history="1">
+          <w:hyperlink w:anchor="_Toc387774978" w:history="1">
             <w:r>
               <w:rPr>
                 <w:rStyle w:val="a8"/>
@@ -6410,7 +6640,7 @@
                 <w:noProof/>
                 <w:webHidden/>
               </w:rPr>
-              <w:instrText xml:space="preserve"> PAGEREF _Toc387730187 \h </w:instrText>
+              <w:instrText xml:space="preserve"> PAGEREF _Toc387774978 \h </w:instrText>
             </w:r>
             <w:r>
               <w:rPr>
@@ -6430,7 +6660,7 @@
                 <w:noProof/>
                 <w:webHidden/>
               </w:rPr>
-              <w:t>31</w:t>
+              <w:t>32</w:t>
             </w:r>
             <w:r>
               <w:rPr>
@@ -6454,7 +6684,7 @@
               <w:szCs w:val="22"/>
             </w:rPr>
           </w:pPr>
-          <w:hyperlink w:anchor="_Toc387730188" w:history="1">
+          <w:hyperlink w:anchor="_Toc387774979" w:history="1">
             <w:r>
               <w:rPr>
                 <w:rStyle w:val="a8"/>
@@ -6481,78 +6711,7 @@
                 <w:noProof/>
                 <w:webHidden/>
               </w:rPr>
-              <w:instrText xml:space="preserve"> PAGEREF _Toc387730188 \h </w:instrText>
-            </w:r>
-            <w:r>
-              <w:rPr>
-                <w:noProof/>
-                <w:webHidden/>
-              </w:rPr>
-            </w:r>
-            <w:r>
-              <w:rPr>
-                <w:noProof/>
-                <w:webHidden/>
-              </w:rPr>
-              <w:fldChar w:fldCharType="separate"/>
-            </w:r>
-            <w:r>
-              <w:rPr>
-                <w:noProof/>
-                <w:webHidden/>
-              </w:rPr>
-              <w:t>33</w:t>
-            </w:r>
-            <w:r>
-              <w:rPr>
-                <w:noProof/>
-                <w:webHidden/>
-              </w:rPr>
-              <w:fldChar w:fldCharType="end"/>
-            </w:r>
-          </w:hyperlink>
-        </w:p>
-        <w:p>
-          <w:pPr>
-            <w:pStyle w:val="11"/>
-            <w:tabs>
-              <w:tab w:val="right" w:leader="dot" w:pos="9911"/>
-            </w:tabs>
-            <w:rPr>
-              <w:rFonts w:asciiTheme="minorHAnsi" w:eastAsiaTheme="minorEastAsia" w:hAnsiTheme="minorHAnsi" w:cstheme="minorBidi"/>
-              <w:noProof/>
-              <w:sz w:val="22"/>
-              <w:szCs w:val="22"/>
-            </w:rPr>
-          </w:pPr>
-          <w:hyperlink w:anchor="_Toc387730189" w:history="1">
-            <w:r>
-              <w:rPr>
-                <w:rStyle w:val="a8"/>
-                <w:noProof/>
-              </w:rPr>
-              <w:t>Приложение</w:t>
-            </w:r>
-            <w:r>
-              <w:rPr>
-                <w:noProof/>
-                <w:webHidden/>
-              </w:rPr>
-              <w:tab/>
-            </w:r>
-            <w:r>
-              <w:rPr>
-                <w:noProof/>
-                <w:webHidden/>
-              </w:rPr>
-              <w:fldChar w:fldCharType="begin"/>
-            </w:r>
-            <w:r>
-              <w:rPr>
-                <w:noProof/>
-                <w:webHidden/>
-              </w:rPr>
-              <w:instrText xml:space="preserve"> PAGEREF _Toc387730189 \h </w:instrText>
+              <w:instrText xml:space="preserve"> PAGEREF _Toc387774979 \h </w:instrText>
             </w:r>
             <w:r>
               <w:rPr>
@@ -6584,6 +6743,77 @@
           </w:hyperlink>
         </w:p>
         <w:p>
+          <w:pPr>
+            <w:pStyle w:val="11"/>
+            <w:tabs>
+              <w:tab w:val="right" w:leader="dot" w:pos="9911"/>
+            </w:tabs>
+            <w:rPr>
+              <w:rFonts w:asciiTheme="minorHAnsi" w:eastAsiaTheme="minorEastAsia" w:hAnsiTheme="minorHAnsi" w:cstheme="minorBidi"/>
+              <w:noProof/>
+              <w:sz w:val="22"/>
+              <w:szCs w:val="22"/>
+            </w:rPr>
+          </w:pPr>
+          <w:hyperlink w:anchor="_Toc387774980" w:history="1">
+            <w:r>
+              <w:rPr>
+                <w:rStyle w:val="a8"/>
+                <w:noProof/>
+              </w:rPr>
+              <w:t>Приложение</w:t>
+            </w:r>
+            <w:r>
+              <w:rPr>
+                <w:noProof/>
+                <w:webHidden/>
+              </w:rPr>
+              <w:tab/>
+            </w:r>
+            <w:r>
+              <w:rPr>
+                <w:noProof/>
+                <w:webHidden/>
+              </w:rPr>
+              <w:fldChar w:fldCharType="begin"/>
+            </w:r>
+            <w:r>
+              <w:rPr>
+                <w:noProof/>
+                <w:webHidden/>
+              </w:rPr>
+              <w:instrText xml:space="preserve"> PAGEREF _Toc387774980 \h </w:instrText>
+            </w:r>
+            <w:r>
+              <w:rPr>
+                <w:noProof/>
+                <w:webHidden/>
+              </w:rPr>
+            </w:r>
+            <w:r>
+              <w:rPr>
+                <w:noProof/>
+                <w:webHidden/>
+              </w:rPr>
+              <w:fldChar w:fldCharType="separate"/>
+            </w:r>
+            <w:r>
+              <w:rPr>
+                <w:noProof/>
+                <w:webHidden/>
+              </w:rPr>
+              <w:t>36</w:t>
+            </w:r>
+            <w:r>
+              <w:rPr>
+                <w:noProof/>
+                <w:webHidden/>
+              </w:rPr>
+              <w:fldChar w:fldCharType="end"/>
+            </w:r>
+          </w:hyperlink>
+        </w:p>
+        <w:p>
           <w:r>
             <w:rPr>
               <w:sz w:val="28"/>
@@ -6598,7 +6828,7 @@
       <w:pPr>
         <w:pStyle w:val="1"/>
       </w:pPr>
-      <w:bookmarkStart w:id="11" w:name="_Toc387729984"/>
+      <w:bookmarkStart w:id="27" w:name="_Toc387729984"/>
       <w:r>
         <w:br w:type="page"/>
       </w:r>
@@ -6607,13 +6837,13 @@
       <w:pPr>
         <w:pStyle w:val="1"/>
       </w:pPr>
-      <w:bookmarkStart w:id="12" w:name="_Toc387730177"/>
+      <w:bookmarkStart w:id="28" w:name="_Toc387774967"/>
       <w:r>
         <w:lastRenderedPageBreak/>
         <w:t>Введение</w:t>
       </w:r>
-      <w:bookmarkEnd w:id="11"/>
-      <w:bookmarkEnd w:id="12"/>
+      <w:bookmarkEnd w:id="27"/>
+      <w:bookmarkEnd w:id="28"/>
     </w:p>
     <w:p>
       <w:pPr>
@@ -7852,7 +8082,6 @@
         <w:rPr>
           <w:sz w:val="28"/>
           <w:szCs w:val="28"/>
-          <w:lang w:val="en-US"/>
         </w:rPr>
       </w:pPr>
       <w:r>
@@ -7990,14 +8219,12 @@
         <w:rPr>
           <w:sz w:val="28"/>
           <w:szCs w:val="28"/>
-          <w:lang w:val="en-US"/>
-        </w:rPr>
-      </w:pPr>
-      <w:r>
-        <w:rPr>
-          <w:sz w:val="28"/>
-          <w:szCs w:val="28"/>
-          <w:lang w:val="en-US"/>
+        </w:rPr>
+      </w:pPr>
+      <w:r>
+        <w:rPr>
+          <w:sz w:val="28"/>
+          <w:szCs w:val="28"/>
         </w:rPr>
         <w:br w:type="page"/>
       </w:r>
@@ -8005,38 +8232,36 @@
     <w:p>
       <w:pPr>
         <w:pStyle w:val="1"/>
-      </w:pPr>
-      <w:bookmarkStart w:id="13" w:name="_Toc387729985"/>
-      <w:bookmarkStart w:id="14" w:name="_Toc387730178"/>
+        <w:numPr>
+          <w:ilvl w:val="0"/>
+          <w:numId w:val="16"/>
+        </w:numPr>
+      </w:pPr>
+      <w:bookmarkStart w:id="29" w:name="_Toc387729985"/>
+      <w:bookmarkStart w:id="30" w:name="_Toc387774968"/>
       <w:r>
         <w:lastRenderedPageBreak/>
         <w:t>Обзор аналогов и проблемной области</w:t>
       </w:r>
-      <w:bookmarkEnd w:id="13"/>
-      <w:bookmarkEnd w:id="14"/>
+      <w:bookmarkEnd w:id="29"/>
+      <w:bookmarkEnd w:id="30"/>
     </w:p>
     <w:p>
       <w:pPr>
         <w:pStyle w:val="2"/>
-        <w:rPr>
-          <w:lang w:val="en-US"/>
-        </w:rPr>
-      </w:pPr>
-      <w:bookmarkStart w:id="15" w:name="_Toc387729986"/>
-      <w:bookmarkStart w:id="16" w:name="_Toc387730179"/>
+      </w:pPr>
+      <w:bookmarkStart w:id="31" w:name="_Toc387729986"/>
+      <w:bookmarkStart w:id="32" w:name="_Toc387774969"/>
+      <w:r>
+        <w:t xml:space="preserve">1.1 </w:t>
+      </w:r>
       <w:r>
         <w:t>Аналитический обзор литературы</w:t>
       </w:r>
-      <w:bookmarkEnd w:id="15"/>
-      <w:bookmarkEnd w:id="16"/>
-    </w:p>
-    <w:p>
-      <w:pPr>
-        <w:rPr>
-          <w:lang w:val="en-US"/>
-        </w:rPr>
-      </w:pPr>
-    </w:p>
+      <w:bookmarkEnd w:id="31"/>
+      <w:bookmarkEnd w:id="32"/>
+    </w:p>
+    <w:p/>
     <w:p>
       <w:pPr>
         <w:spacing w:line="360" w:lineRule="auto"/>
@@ -8706,13 +8931,16 @@
           <w:lang w:val="en-US"/>
         </w:rPr>
       </w:pPr>
-      <w:bookmarkStart w:id="17" w:name="_Toc387729987"/>
-      <w:bookmarkStart w:id="18" w:name="_Toc387730180"/>
+      <w:bookmarkStart w:id="33" w:name="_Toc387729987"/>
+      <w:bookmarkStart w:id="34" w:name="_Toc387774970"/>
+      <w:r>
+        <w:t xml:space="preserve">1.2 </w:t>
+      </w:r>
       <w:r>
         <w:t>Обзор схожих программных средств</w:t>
       </w:r>
-      <w:bookmarkEnd w:id="17"/>
-      <w:bookmarkEnd w:id="18"/>
+      <w:bookmarkEnd w:id="33"/>
+      <w:bookmarkEnd w:id="34"/>
     </w:p>
     <w:p>
       <w:pPr>
@@ -9605,7 +9833,6 @@
           <w:rFonts w:ascii="Times New Roman" w:hAnsi="Times New Roman" w:cs="Times New Roman"/>
           <w:sz w:val="28"/>
           <w:szCs w:val="28"/>
-          <w:lang w:val="en-US"/>
         </w:rPr>
       </w:pPr>
       <w:r>
@@ -9620,25 +9847,19 @@
     <w:p>
       <w:pPr>
         <w:pStyle w:val="2"/>
-        <w:rPr>
-          <w:lang w:val="en-US"/>
-        </w:rPr>
-      </w:pPr>
-      <w:bookmarkStart w:id="19" w:name="_Toc387729988"/>
-      <w:bookmarkStart w:id="20" w:name="_Toc387730181"/>
+      </w:pPr>
+      <w:bookmarkStart w:id="35" w:name="_Toc387729988"/>
+      <w:bookmarkStart w:id="36" w:name="_Toc387774971"/>
+      <w:r>
+        <w:t xml:space="preserve">1.3 </w:t>
+      </w:r>
       <w:r>
         <w:t>Постановка задачи</w:t>
       </w:r>
-      <w:bookmarkEnd w:id="19"/>
-      <w:bookmarkEnd w:id="20"/>
-    </w:p>
-    <w:p>
-      <w:pPr>
-        <w:rPr>
-          <w:lang w:val="en-US"/>
-        </w:rPr>
-      </w:pPr>
-    </w:p>
+      <w:bookmarkEnd w:id="35"/>
+      <w:bookmarkEnd w:id="36"/>
+    </w:p>
+    <w:p/>
     <w:p>
       <w:pPr>
         <w:tabs>
@@ -10232,7 +10453,6 @@
         <w:rPr>
           <w:sz w:val="28"/>
           <w:szCs w:val="28"/>
-          <w:lang w:val="en-US"/>
         </w:rPr>
       </w:pPr>
       <w:r>
@@ -10246,26 +10466,20 @@
     <w:p>
       <w:pPr>
         <w:pStyle w:val="2"/>
-        <w:rPr>
-          <w:lang w:val="en-US"/>
-        </w:rPr>
-      </w:pPr>
-      <w:bookmarkStart w:id="21" w:name="_Toc387729989"/>
-      <w:bookmarkStart w:id="22" w:name="_Toc387730182"/>
+      </w:pPr>
+      <w:bookmarkStart w:id="37" w:name="_Toc387729989"/>
+      <w:bookmarkStart w:id="38" w:name="_Toc387774972"/>
       <w:r>
         <w:lastRenderedPageBreak/>
+        <w:t xml:space="preserve">1.4 </w:t>
+      </w:r>
+      <w:r>
         <w:t>Краткий обзор используемых алгоритмов</w:t>
       </w:r>
-      <w:bookmarkEnd w:id="21"/>
-      <w:bookmarkEnd w:id="22"/>
-    </w:p>
-    <w:p>
-      <w:pPr>
-        <w:rPr>
-          <w:lang w:val="en-US"/>
-        </w:rPr>
-      </w:pPr>
-    </w:p>
+      <w:bookmarkEnd w:id="37"/>
+      <w:bookmarkEnd w:id="38"/>
+    </w:p>
+    <w:p/>
     <w:p>
       <w:pPr>
         <w:spacing w:line="360" w:lineRule="auto"/>
@@ -10545,7 +10759,553 @@
     </w:p>
     <w:p>
       <w:pPr>
+        <w:pStyle w:val="2"/>
+      </w:pPr>
+      <w:bookmarkStart w:id="39" w:name="_Toc387774973"/>
+      <w:r>
+        <w:t>1.6</w:t>
+      </w:r>
+      <w:r>
+        <w:t xml:space="preserve"> Краткий обзор используемых </w:t>
+      </w:r>
+      <w:r>
+        <w:t>наборов данных</w:t>
+      </w:r>
+      <w:bookmarkEnd w:id="39"/>
+    </w:p>
+    <w:p>
+      <w:pPr>
+        <w:rPr>
+          <w:sz w:val="28"/>
+          <w:szCs w:val="28"/>
+        </w:rPr>
+      </w:pPr>
+    </w:p>
+    <w:p>
+      <w:pPr>
+        <w:spacing w:line="360" w:lineRule="auto"/>
+        <w:rPr>
+          <w:sz w:val="28"/>
+          <w:szCs w:val="28"/>
+        </w:rPr>
+      </w:pPr>
+      <w:r>
+        <w:rPr>
+          <w:sz w:val="28"/>
+          <w:szCs w:val="28"/>
+        </w:rPr>
+        <w:t>В ходе подготовки к выполнению курсовой работы был проведен поиск подходящих для обработки наборов данных:</w:t>
+      </w:r>
+    </w:p>
+    <w:p>
+      <w:pPr>
+        <w:pStyle w:val="a4"/>
+        <w:numPr>
+          <w:ilvl w:val="0"/>
+          <w:numId w:val="17"/>
+        </w:numPr>
+        <w:spacing w:line="360" w:lineRule="auto"/>
+        <w:rPr>
+          <w:sz w:val="28"/>
+          <w:szCs w:val="28"/>
+        </w:rPr>
+      </w:pPr>
+      <w:r>
+        <w:rPr>
+          <w:sz w:val="28"/>
+          <w:szCs w:val="28"/>
+          <w:lang w:val="en-US"/>
+        </w:rPr>
+        <w:t>Iris [9]</w:t>
+      </w:r>
+    </w:p>
+    <w:p>
+      <w:pPr>
+        <w:spacing w:line="360" w:lineRule="auto"/>
+        <w:ind w:left="360"/>
+        <w:rPr>
+          <w:sz w:val="28"/>
+          <w:szCs w:val="28"/>
+        </w:rPr>
+      </w:pPr>
+      <w:r>
+        <w:rPr>
+          <w:sz w:val="28"/>
+          <w:szCs w:val="28"/>
+        </w:rPr>
+        <w:t xml:space="preserve">Классификация цветов по 4 признакам. Классический набор данных для задачи классификации, используется в </w:t>
+      </w:r>
+      <w:r>
+        <w:rPr>
+          <w:sz w:val="28"/>
+          <w:szCs w:val="28"/>
+        </w:rPr>
+        <w:t>приложении в качестве одного из наборов данных, предлагаемых для загрузки по умолчанию. Содержит примерно 150 значений.</w:t>
+      </w:r>
+    </w:p>
+    <w:p>
+      <w:pPr>
+        <w:spacing w:line="360" w:lineRule="auto"/>
+        <w:ind w:left="360"/>
+        <w:rPr>
+          <w:sz w:val="28"/>
+          <w:szCs w:val="28"/>
+        </w:rPr>
+      </w:pPr>
+    </w:p>
+    <w:p>
+      <w:pPr>
+        <w:pStyle w:val="a4"/>
+        <w:numPr>
+          <w:ilvl w:val="0"/>
+          <w:numId w:val="17"/>
+        </w:numPr>
+        <w:spacing w:line="360" w:lineRule="auto"/>
+        <w:rPr>
+          <w:sz w:val="28"/>
+          <w:szCs w:val="28"/>
+        </w:rPr>
+      </w:pPr>
+      <w:r>
+        <w:rPr>
+          <w:sz w:val="28"/>
+          <w:szCs w:val="28"/>
+          <w:lang w:val="en-US"/>
+        </w:rPr>
+        <w:t>HIGGS [10]</w:t>
+      </w:r>
+    </w:p>
+    <w:p>
+      <w:pPr>
+        <w:spacing w:line="360" w:lineRule="auto"/>
+        <w:ind w:left="360"/>
+        <w:rPr>
+          <w:sz w:val="28"/>
+          <w:szCs w:val="28"/>
+        </w:rPr>
+      </w:pPr>
+      <w:r>
+        <w:rPr>
+          <w:sz w:val="28"/>
+          <w:szCs w:val="28"/>
+        </w:rPr>
+        <w:t xml:space="preserve">Классификация микрочастиц и очистки данных от шума. Данные имеют 28 признаков и сгенерированы с помощью метода Монте-Карло. Число значений составляет довольно внушительную цифру 11 </w:t>
+      </w:r>
+      <w:proofErr w:type="gramStart"/>
+      <w:r>
+        <w:rPr>
+          <w:sz w:val="28"/>
+          <w:szCs w:val="28"/>
+        </w:rPr>
+        <w:t>миллионов</w:t>
+      </w:r>
+      <w:proofErr w:type="gramEnd"/>
+      <w:r>
+        <w:rPr>
+          <w:sz w:val="28"/>
+          <w:szCs w:val="28"/>
+        </w:rPr>
+        <w:t xml:space="preserve"> из которых последние  500 тысяч используются в качестве тестового набора.</w:t>
+      </w:r>
+    </w:p>
+    <w:p>
+      <w:pPr>
+        <w:spacing w:line="360" w:lineRule="auto"/>
+        <w:ind w:left="360"/>
+        <w:rPr>
+          <w:sz w:val="28"/>
+          <w:szCs w:val="28"/>
+        </w:rPr>
+      </w:pPr>
+    </w:p>
+    <w:p>
+      <w:pPr>
+        <w:pStyle w:val="a4"/>
+        <w:numPr>
+          <w:ilvl w:val="0"/>
+          <w:numId w:val="17"/>
+        </w:numPr>
+        <w:spacing w:line="360" w:lineRule="auto"/>
+        <w:rPr>
+          <w:sz w:val="28"/>
+          <w:szCs w:val="28"/>
+        </w:rPr>
+      </w:pPr>
+      <w:r>
+        <w:rPr>
+          <w:sz w:val="28"/>
+          <w:szCs w:val="28"/>
+          <w:lang w:val="en-US"/>
+        </w:rPr>
+        <w:t>Computer</w:t>
+      </w:r>
+      <w:r>
+        <w:rPr>
+          <w:sz w:val="28"/>
+          <w:szCs w:val="28"/>
+        </w:rPr>
+        <w:t xml:space="preserve"> </w:t>
+      </w:r>
+      <w:r>
+        <w:rPr>
+          <w:sz w:val="28"/>
+          <w:szCs w:val="28"/>
+          <w:lang w:val="en-US"/>
+        </w:rPr>
+        <w:t>Hardware Data Set [11]</w:t>
+      </w:r>
+    </w:p>
+    <w:p>
+      <w:pPr>
+        <w:spacing w:line="360" w:lineRule="auto"/>
+        <w:ind w:left="360"/>
+        <w:rPr>
+          <w:sz w:val="28"/>
+          <w:szCs w:val="28"/>
+        </w:rPr>
+      </w:pPr>
+      <w:r>
+        <w:rPr>
+          <w:sz w:val="28"/>
+          <w:szCs w:val="28"/>
+        </w:rPr>
+        <w:t>Набор данных по сравнительной производительности процессоров, выраженной в 9 атрибутах. Применяется для задач регрессионного анализа, содержит о</w:t>
+      </w:r>
+      <w:r>
+        <w:rPr>
+          <w:sz w:val="28"/>
+          <w:szCs w:val="28"/>
+        </w:rPr>
+        <w:t>коло двухсот значений.</w:t>
+      </w:r>
+    </w:p>
+    <w:p>
+      <w:pPr>
+        <w:spacing w:line="360" w:lineRule="auto"/>
+        <w:ind w:left="360"/>
+        <w:rPr>
+          <w:sz w:val="28"/>
+          <w:szCs w:val="28"/>
+        </w:rPr>
+      </w:pPr>
+    </w:p>
+    <w:p>
+      <w:pPr>
+        <w:pStyle w:val="a4"/>
+        <w:numPr>
+          <w:ilvl w:val="0"/>
+          <w:numId w:val="17"/>
+        </w:numPr>
+        <w:spacing w:line="360" w:lineRule="auto"/>
+        <w:rPr>
+          <w:sz w:val="28"/>
+          <w:szCs w:val="28"/>
+        </w:rPr>
+      </w:pPr>
+      <w:r>
+        <w:rPr>
+          <w:sz w:val="28"/>
+          <w:szCs w:val="28"/>
+          <w:lang w:val="en-US"/>
+        </w:rPr>
+        <w:t>Heart Disease Data Set [12]</w:t>
+      </w:r>
+    </w:p>
+    <w:p>
+      <w:pPr>
+        <w:spacing w:line="360" w:lineRule="auto"/>
+        <w:ind w:left="360"/>
+        <w:rPr>
+          <w:sz w:val="28"/>
+          <w:szCs w:val="28"/>
+        </w:rPr>
+      </w:pPr>
+      <w:r>
+        <w:rPr>
+          <w:sz w:val="28"/>
+          <w:szCs w:val="28"/>
+        </w:rPr>
+        <w:t>База</w:t>
+      </w:r>
+      <w:r>
+        <w:rPr>
+          <w:sz w:val="28"/>
+          <w:szCs w:val="28"/>
+        </w:rPr>
+        <w:t xml:space="preserve"> </w:t>
+      </w:r>
+      <w:r>
+        <w:rPr>
+          <w:sz w:val="28"/>
+          <w:szCs w:val="28"/>
+        </w:rPr>
+        <w:t>данных сердечных заболеваний, предполагается использование для задач классификации. Используется только 14 атрибутов из 75, содержащихся в  официальной статистике. Примеров всего около трехсот.</w:t>
+      </w:r>
+    </w:p>
+    <w:p>
+      <w:pPr>
+        <w:spacing w:line="360" w:lineRule="auto"/>
+        <w:ind w:left="360"/>
+        <w:rPr>
+          <w:sz w:val="28"/>
+          <w:szCs w:val="28"/>
+        </w:rPr>
+      </w:pPr>
+    </w:p>
+    <w:p>
+      <w:pPr>
+        <w:pStyle w:val="a4"/>
+        <w:numPr>
+          <w:ilvl w:val="0"/>
+          <w:numId w:val="17"/>
+        </w:numPr>
+        <w:spacing w:line="360" w:lineRule="auto"/>
+        <w:rPr>
+          <w:sz w:val="28"/>
+          <w:szCs w:val="28"/>
+        </w:rPr>
+      </w:pPr>
+      <w:r>
+        <w:rPr>
+          <w:sz w:val="28"/>
+          <w:szCs w:val="28"/>
+          <w:lang w:val="en-US"/>
+        </w:rPr>
+        <w:t>Auto</w:t>
+      </w:r>
+      <w:r>
+        <w:rPr>
+          <w:sz w:val="28"/>
+          <w:szCs w:val="28"/>
+        </w:rPr>
+        <w:t xml:space="preserve"> </w:t>
+      </w:r>
+      <w:r>
+        <w:rPr>
+          <w:sz w:val="28"/>
+          <w:szCs w:val="28"/>
+          <w:lang w:val="en-US"/>
+        </w:rPr>
+        <w:t>MPG Data Set [13]</w:t>
+      </w:r>
+    </w:p>
+    <w:p>
+      <w:pPr>
+        <w:spacing w:line="360" w:lineRule="auto"/>
+        <w:ind w:left="360"/>
+        <w:rPr>
+          <w:sz w:val="28"/>
+          <w:szCs w:val="28"/>
+        </w:rPr>
+      </w:pPr>
+      <w:r>
+        <w:rPr>
+          <w:sz w:val="28"/>
+          <w:szCs w:val="28"/>
+        </w:rPr>
+        <w:t xml:space="preserve">Набор данных, собранный из библиотеки </w:t>
+      </w:r>
+      <w:r>
+        <w:rPr>
+          <w:sz w:val="28"/>
+          <w:szCs w:val="28"/>
+          <w:lang w:val="en-US"/>
+        </w:rPr>
+        <w:t>Statlib</w:t>
+      </w:r>
+      <w:r>
+        <w:rPr>
+          <w:sz w:val="28"/>
+          <w:szCs w:val="28"/>
+        </w:rPr>
+        <w:t xml:space="preserve">, </w:t>
+      </w:r>
+      <w:r>
+        <w:rPr>
+          <w:sz w:val="28"/>
+          <w:szCs w:val="28"/>
+        </w:rPr>
+        <w:t xml:space="preserve">разработка которой ведется в университете Карнеги-Меллона. Содержит </w:t>
+      </w:r>
+      <w:proofErr w:type="gramStart"/>
+      <w:r>
+        <w:rPr>
+          <w:sz w:val="28"/>
+          <w:szCs w:val="28"/>
+        </w:rPr>
+        <w:t>технический</w:t>
+      </w:r>
+      <w:proofErr w:type="gramEnd"/>
+      <w:r>
+        <w:rPr>
+          <w:sz w:val="28"/>
+          <w:szCs w:val="28"/>
+        </w:rPr>
+        <w:t xml:space="preserve"> данные реальных автомобилей, вроде количества цилиндров и мощности. Всего 8 атрибутов и 400 примеров. Применяется в задачах регрессионного анализа, однако может использоваться и в задачах классификации и кластеризации.</w:t>
+      </w:r>
+    </w:p>
+    <w:p>
+      <w:pPr>
+        <w:spacing w:line="360" w:lineRule="auto"/>
+        <w:ind w:left="360"/>
+        <w:rPr>
+          <w:sz w:val="28"/>
+          <w:szCs w:val="28"/>
+        </w:rPr>
+      </w:pPr>
+    </w:p>
+    <w:p>
+      <w:pPr>
+        <w:pStyle w:val="a4"/>
+        <w:numPr>
+          <w:ilvl w:val="0"/>
+          <w:numId w:val="17"/>
+        </w:numPr>
+        <w:spacing w:line="360" w:lineRule="auto"/>
+        <w:rPr>
+          <w:sz w:val="28"/>
+          <w:szCs w:val="28"/>
+        </w:rPr>
+      </w:pPr>
+      <w:r>
+        <w:rPr>
+          <w:sz w:val="28"/>
+          <w:szCs w:val="28"/>
+          <w:lang w:val="en-US"/>
+        </w:rPr>
+        <w:t>Million Song Dataset [14]</w:t>
+      </w:r>
+    </w:p>
+    <w:p>
+      <w:pPr>
         <w:spacing w:after="200" w:line="360" w:lineRule="auto"/>
+        <w:ind w:left="360"/>
+        <w:rPr>
+          <w:sz w:val="28"/>
+          <w:szCs w:val="28"/>
+        </w:rPr>
+      </w:pPr>
+      <w:r>
+        <w:rPr>
+          <w:sz w:val="28"/>
+          <w:szCs w:val="28"/>
+        </w:rPr>
+        <w:t xml:space="preserve">На основе данных о прослушиваниях, тексте и метках миллиона песен предлагается дать пользователю рекомендацию на основе его прослушиваний. </w:t>
+      </w:r>
+      <w:r>
+        <w:rPr>
+          <w:sz w:val="28"/>
+          <w:szCs w:val="28"/>
+        </w:rPr>
+        <w:t>Полный датасет занимает объем 280 гигабайт. Проводится конкурс на лучший алгоритм рекомендаций.</w:t>
+      </w:r>
+    </w:p>
+    <w:p>
+      <w:pPr>
+        <w:pStyle w:val="a4"/>
+        <w:numPr>
+          <w:ilvl w:val="0"/>
+          <w:numId w:val="17"/>
+        </w:numPr>
+        <w:spacing w:line="360" w:lineRule="auto"/>
+        <w:rPr>
+          <w:sz w:val="28"/>
+          <w:szCs w:val="28"/>
+        </w:rPr>
+      </w:pPr>
+      <w:r>
+        <w:rPr>
+          <w:sz w:val="28"/>
+          <w:szCs w:val="28"/>
+          <w:lang w:val="en-US"/>
+        </w:rPr>
+        <w:t>Asteroids</w:t>
+      </w:r>
+      <w:r>
+        <w:rPr>
+          <w:sz w:val="28"/>
+          <w:szCs w:val="28"/>
+          <w:lang w:val="en-US"/>
+        </w:rPr>
+        <w:t xml:space="preserve"> [</w:t>
+      </w:r>
+      <w:r>
+        <w:rPr>
+          <w:sz w:val="28"/>
+          <w:szCs w:val="28"/>
+          <w:lang w:val="en-US"/>
+        </w:rPr>
+        <w:t>1</w:t>
+      </w:r>
+      <w:r>
+        <w:rPr>
+          <w:sz w:val="28"/>
+          <w:szCs w:val="28"/>
+        </w:rPr>
+        <w:t>5</w:t>
+      </w:r>
+      <w:r>
+        <w:rPr>
+          <w:sz w:val="28"/>
+          <w:szCs w:val="28"/>
+          <w:lang w:val="en-US"/>
+        </w:rPr>
+        <w:t>]</w:t>
+      </w:r>
+    </w:p>
+    <w:p>
+      <w:pPr>
+        <w:spacing w:line="360" w:lineRule="auto"/>
+        <w:ind w:left="360"/>
+        <w:rPr>
+          <w:sz w:val="28"/>
+          <w:szCs w:val="28"/>
+        </w:rPr>
+      </w:pPr>
+      <w:r>
+        <w:rPr>
+          <w:sz w:val="28"/>
+          <w:szCs w:val="28"/>
+        </w:rPr>
+        <w:t xml:space="preserve">Данные по классификации 20 тысяч астероидов внутренней части солнечной системы. Предполагается определить, к какой </w:t>
+      </w:r>
+      <w:proofErr w:type="gramStart"/>
+      <w:r>
+        <w:rPr>
+          <w:sz w:val="28"/>
+          <w:szCs w:val="28"/>
+        </w:rPr>
+        <w:t>виду</w:t>
+      </w:r>
+      <w:proofErr w:type="gramEnd"/>
+      <w:r>
+        <w:rPr>
+          <w:sz w:val="28"/>
+          <w:szCs w:val="28"/>
+        </w:rPr>
+        <w:t xml:space="preserve"> и к </w:t>
+      </w:r>
+      <w:proofErr w:type="gramStart"/>
+      <w:r>
+        <w:rPr>
+          <w:sz w:val="28"/>
+          <w:szCs w:val="28"/>
+        </w:rPr>
+        <w:t>какой</w:t>
+      </w:r>
+      <w:proofErr w:type="gramEnd"/>
+      <w:r>
+        <w:rPr>
+          <w:sz w:val="28"/>
+          <w:szCs w:val="28"/>
+        </w:rPr>
+        <w:t xml:space="preserve"> группе относится конкретный астероид. </w:t>
+      </w:r>
+    </w:p>
+    <w:p>
+      <w:pPr>
+        <w:spacing w:after="200" w:line="360" w:lineRule="auto"/>
+        <w:ind w:left="360"/>
       </w:pPr>
       <w:r>
         <w:br w:type="page"/>
@@ -10554,29 +11314,25 @@
     <w:p>
       <w:pPr>
         <w:pStyle w:val="1"/>
-        <w:rPr>
-          <w:lang w:val="en-US"/>
-        </w:rPr>
-      </w:pPr>
-      <w:bookmarkStart w:id="23" w:name="_Toc387729990"/>
-      <w:bookmarkStart w:id="24" w:name="_Toc387730183"/>
+        <w:numPr>
+          <w:ilvl w:val="0"/>
+          <w:numId w:val="16"/>
+        </w:numPr>
+      </w:pPr>
+      <w:bookmarkStart w:id="40" w:name="_Toc387729990"/>
+      <w:bookmarkStart w:id="41" w:name="_Toc387774974"/>
       <w:r>
         <w:lastRenderedPageBreak/>
         <w:t>Системное проектирование</w:t>
       </w:r>
-      <w:bookmarkEnd w:id="23"/>
-      <w:bookmarkEnd w:id="24"/>
-    </w:p>
-    <w:p>
-      <w:pPr>
-        <w:rPr>
-          <w:lang w:val="en-US"/>
-        </w:rPr>
-      </w:pPr>
-    </w:p>
+      <w:bookmarkEnd w:id="40"/>
+      <w:bookmarkEnd w:id="41"/>
+    </w:p>
+    <w:p/>
     <w:p>
       <w:pPr>
         <w:spacing w:line="360" w:lineRule="auto"/>
+        <w:jc w:val="both"/>
         <w:rPr>
           <w:sz w:val="28"/>
           <w:szCs w:val="28"/>
@@ -10609,10 +11365,10 @@
     <w:p>
       <w:pPr>
         <w:spacing w:line="360" w:lineRule="auto"/>
-        <w:rPr>
-          <w:sz w:val="28"/>
-          <w:szCs w:val="28"/>
-          <w:lang w:val="en-US"/>
+        <w:jc w:val="both"/>
+        <w:rPr>
+          <w:sz w:val="28"/>
+          <w:szCs w:val="28"/>
         </w:rPr>
       </w:pPr>
       <w:r>
@@ -10626,10 +11382,10 @@
     <w:p>
       <w:pPr>
         <w:spacing w:line="360" w:lineRule="auto"/>
-        <w:rPr>
-          <w:sz w:val="28"/>
-          <w:szCs w:val="28"/>
-          <w:lang w:val="en-US"/>
+        <w:jc w:val="both"/>
+        <w:rPr>
+          <w:sz w:val="28"/>
+          <w:szCs w:val="28"/>
         </w:rPr>
       </w:pPr>
     </w:p>
@@ -10641,6 +11397,7 @@
           <w:numId w:val="5"/>
         </w:numPr>
         <w:spacing w:line="360" w:lineRule="auto"/>
+        <w:jc w:val="both"/>
         <w:rPr>
           <w:rFonts w:ascii="Times New Roman" w:hAnsi="Times New Roman" w:cs="Times New Roman"/>
           <w:sz w:val="28"/>
@@ -10660,10 +11417,10 @@
       <w:pPr>
         <w:spacing w:line="360" w:lineRule="auto"/>
         <w:ind w:firstLine="567"/>
-        <w:rPr>
-          <w:sz w:val="28"/>
-          <w:szCs w:val="28"/>
-          <w:lang w:val="en-US"/>
+        <w:jc w:val="both"/>
+        <w:rPr>
+          <w:sz w:val="28"/>
+          <w:szCs w:val="28"/>
         </w:rPr>
       </w:pPr>
       <w:r>
@@ -10723,10 +11480,10 @@
       <w:pPr>
         <w:spacing w:line="360" w:lineRule="auto"/>
         <w:ind w:firstLine="567"/>
-        <w:rPr>
-          <w:sz w:val="28"/>
-          <w:szCs w:val="28"/>
-          <w:lang w:val="en-US"/>
+        <w:jc w:val="both"/>
+        <w:rPr>
+          <w:sz w:val="28"/>
+          <w:szCs w:val="28"/>
         </w:rPr>
       </w:pPr>
     </w:p>
@@ -10738,6 +11495,7 @@
           <w:numId w:val="5"/>
         </w:numPr>
         <w:spacing w:line="360" w:lineRule="auto"/>
+        <w:jc w:val="both"/>
         <w:rPr>
           <w:rFonts w:ascii="Times New Roman" w:hAnsi="Times New Roman" w:cs="Times New Roman"/>
           <w:sz w:val="28"/>
@@ -10757,10 +11515,10 @@
       <w:pPr>
         <w:spacing w:line="360" w:lineRule="auto"/>
         <w:ind w:firstLine="567"/>
-        <w:rPr>
-          <w:sz w:val="28"/>
-          <w:szCs w:val="28"/>
-          <w:lang w:val="en-US"/>
+        <w:jc w:val="both"/>
+        <w:rPr>
+          <w:sz w:val="28"/>
+          <w:szCs w:val="28"/>
         </w:rPr>
       </w:pPr>
       <w:r>
@@ -10797,10 +11555,10 @@
       <w:pPr>
         <w:spacing w:line="360" w:lineRule="auto"/>
         <w:ind w:firstLine="567"/>
-        <w:rPr>
-          <w:sz w:val="28"/>
-          <w:szCs w:val="28"/>
-          <w:lang w:val="en-US"/>
+        <w:jc w:val="both"/>
+        <w:rPr>
+          <w:sz w:val="28"/>
+          <w:szCs w:val="28"/>
         </w:rPr>
       </w:pPr>
     </w:p>
@@ -10812,6 +11570,7 @@
           <w:numId w:val="5"/>
         </w:numPr>
         <w:spacing w:line="360" w:lineRule="auto"/>
+        <w:jc w:val="both"/>
         <w:rPr>
           <w:rFonts w:ascii="Times New Roman" w:hAnsi="Times New Roman" w:cs="Times New Roman"/>
           <w:sz w:val="28"/>
@@ -10831,10 +11590,10 @@
       <w:pPr>
         <w:spacing w:line="360" w:lineRule="auto"/>
         <w:ind w:firstLine="567"/>
-        <w:rPr>
-          <w:sz w:val="28"/>
-          <w:szCs w:val="28"/>
-          <w:lang w:val="en-US"/>
+        <w:jc w:val="both"/>
+        <w:rPr>
+          <w:sz w:val="28"/>
+          <w:szCs w:val="28"/>
         </w:rPr>
       </w:pPr>
       <w:r>
@@ -10871,10 +11630,10 @@
       <w:pPr>
         <w:spacing w:line="360" w:lineRule="auto"/>
         <w:ind w:firstLine="567"/>
-        <w:rPr>
-          <w:sz w:val="28"/>
-          <w:szCs w:val="28"/>
-          <w:lang w:val="en-US"/>
+        <w:jc w:val="both"/>
+        <w:rPr>
+          <w:sz w:val="28"/>
+          <w:szCs w:val="28"/>
         </w:rPr>
       </w:pPr>
     </w:p>
@@ -10886,6 +11645,7 @@
           <w:numId w:val="5"/>
         </w:numPr>
         <w:spacing w:line="360" w:lineRule="auto"/>
+        <w:jc w:val="both"/>
         <w:rPr>
           <w:rFonts w:ascii="Times New Roman" w:hAnsi="Times New Roman" w:cs="Times New Roman"/>
           <w:sz w:val="28"/>
@@ -10898,24 +11658,55 @@
           <w:sz w:val="28"/>
           <w:szCs w:val="28"/>
         </w:rPr>
-        <w:t>Модуль «Методы классификации»</w:t>
+        <w:t>Модуль «</w:t>
+      </w:r>
+      <w:r>
+        <w:rPr>
+          <w:rFonts w:ascii="Times New Roman" w:hAnsi="Times New Roman" w:cs="Times New Roman"/>
+          <w:sz w:val="28"/>
+          <w:szCs w:val="28"/>
+        </w:rPr>
+        <w:t>Алгоритмы</w:t>
+      </w:r>
+      <w:r>
+        <w:rPr>
+          <w:rFonts w:ascii="Times New Roman" w:hAnsi="Times New Roman" w:cs="Times New Roman"/>
+          <w:sz w:val="28"/>
+          <w:szCs w:val="28"/>
+        </w:rPr>
+        <w:t xml:space="preserve"> классификации»</w:t>
       </w:r>
     </w:p>
     <w:p>
       <w:pPr>
         <w:spacing w:line="360" w:lineRule="auto"/>
         <w:ind w:firstLine="567"/>
-        <w:rPr>
-          <w:sz w:val="28"/>
-          <w:szCs w:val="28"/>
-        </w:rPr>
-      </w:pPr>
-      <w:r>
-        <w:rPr>
-          <w:sz w:val="28"/>
-          <w:szCs w:val="28"/>
-        </w:rPr>
-        <w:t>Модуль методов классификации содержит в себе алгоритмы для выполнения классификации данных: алгоритм обратного распространения ошибки (</w:t>
+        <w:jc w:val="both"/>
+        <w:rPr>
+          <w:sz w:val="28"/>
+          <w:szCs w:val="28"/>
+        </w:rPr>
+      </w:pPr>
+      <w:r>
+        <w:rPr>
+          <w:sz w:val="28"/>
+          <w:szCs w:val="28"/>
+        </w:rPr>
+        <w:t xml:space="preserve">Модуль </w:t>
+      </w:r>
+      <w:r>
+        <w:rPr>
+          <w:sz w:val="28"/>
+          <w:szCs w:val="28"/>
+        </w:rPr>
+        <w:t>алгоритмов</w:t>
+      </w:r>
+      <w:r>
+        <w:rPr>
+          <w:sz w:val="28"/>
+          <w:szCs w:val="28"/>
+        </w:rPr>
+        <w:t xml:space="preserve"> классификации содержит в себе алгоритмы для выполнения классификации данных: алгоритм обратного распространения ошибки (</w:t>
       </w:r>
       <w:r>
         <w:rPr>
@@ -10981,20 +11772,20 @@
     <w:p>
       <w:pPr>
         <w:spacing w:line="360" w:lineRule="auto"/>
-        <w:rPr>
-          <w:sz w:val="28"/>
-          <w:szCs w:val="28"/>
-          <w:lang w:val="en-US"/>
+        <w:jc w:val="both"/>
+        <w:rPr>
+          <w:sz w:val="28"/>
+          <w:szCs w:val="28"/>
         </w:rPr>
       </w:pPr>
     </w:p>
     <w:p>
       <w:pPr>
         <w:spacing w:line="360" w:lineRule="auto"/>
-        <w:rPr>
-          <w:sz w:val="28"/>
-          <w:szCs w:val="28"/>
-          <w:lang w:val="en-US"/>
+        <w:jc w:val="both"/>
+        <w:rPr>
+          <w:sz w:val="28"/>
+          <w:szCs w:val="28"/>
         </w:rPr>
       </w:pPr>
     </w:p>
@@ -11006,6 +11797,7 @@
           <w:numId w:val="5"/>
         </w:numPr>
         <w:spacing w:line="360" w:lineRule="auto"/>
+        <w:jc w:val="both"/>
         <w:rPr>
           <w:rFonts w:ascii="Times New Roman" w:hAnsi="Times New Roman" w:cs="Times New Roman"/>
           <w:sz w:val="28"/>
@@ -11018,24 +11810,55 @@
           <w:sz w:val="28"/>
           <w:szCs w:val="28"/>
         </w:rPr>
-        <w:t>Модуль «Методы кластеризации»</w:t>
+        <w:t>Модуль «</w:t>
+      </w:r>
+      <w:r>
+        <w:rPr>
+          <w:rFonts w:ascii="Times New Roman" w:hAnsi="Times New Roman" w:cs="Times New Roman"/>
+          <w:sz w:val="28"/>
+          <w:szCs w:val="28"/>
+        </w:rPr>
+        <w:t>Алгоритмы</w:t>
+      </w:r>
+      <w:r>
+        <w:rPr>
+          <w:rFonts w:ascii="Times New Roman" w:hAnsi="Times New Roman" w:cs="Times New Roman"/>
+          <w:sz w:val="28"/>
+          <w:szCs w:val="28"/>
+        </w:rPr>
+        <w:t xml:space="preserve"> кластеризации»</w:t>
       </w:r>
     </w:p>
     <w:p>
       <w:pPr>
         <w:spacing w:line="360" w:lineRule="auto"/>
         <w:ind w:firstLine="567"/>
-        <w:rPr>
-          <w:sz w:val="28"/>
-          <w:szCs w:val="28"/>
-        </w:rPr>
-      </w:pPr>
-      <w:r>
-        <w:rPr>
-          <w:sz w:val="28"/>
-          <w:szCs w:val="28"/>
-        </w:rPr>
-        <w:t xml:space="preserve">Модуль методов классификации содержит в себе алгоритмы для выполнения кластеризации данных: алгоритм </w:t>
+        <w:jc w:val="both"/>
+        <w:rPr>
+          <w:sz w:val="28"/>
+          <w:szCs w:val="28"/>
+        </w:rPr>
+      </w:pPr>
+      <w:r>
+        <w:rPr>
+          <w:sz w:val="28"/>
+          <w:szCs w:val="28"/>
+        </w:rPr>
+        <w:t xml:space="preserve">Модуль </w:t>
+      </w:r>
+      <w:r>
+        <w:rPr>
+          <w:sz w:val="28"/>
+          <w:szCs w:val="28"/>
+        </w:rPr>
+        <w:t>алгоритмов</w:t>
+      </w:r>
+      <w:r>
+        <w:rPr>
+          <w:sz w:val="28"/>
+          <w:szCs w:val="28"/>
+        </w:rPr>
+        <w:t xml:space="preserve"> классификации содержит в себе алгоритмы для выполнения кластеризации данных: алгоритм </w:t>
       </w:r>
       <w:proofErr w:type="gramStart"/>
       <w:r>
@@ -11147,44 +11970,35 @@
     <w:p>
       <w:pPr>
         <w:spacing w:after="200" w:line="360" w:lineRule="auto"/>
-        <w:rPr>
-          <w:lang w:val="en-US"/>
-        </w:rPr>
-      </w:pPr>
-      <w:r>
-        <w:rPr>
-          <w:lang w:val="en-US"/>
-        </w:rPr>
+        <w:jc w:val="both"/>
+      </w:pPr>
+      <w:r>
         <w:br w:type="page"/>
       </w:r>
     </w:p>
     <w:p>
       <w:pPr>
         <w:pStyle w:val="1"/>
-        <w:rPr>
-          <w:lang w:val="en-US"/>
-        </w:rPr>
-      </w:pPr>
-      <w:bookmarkStart w:id="25" w:name="_Toc387729991"/>
-      <w:bookmarkStart w:id="26" w:name="_Toc387730184"/>
+        <w:numPr>
+          <w:ilvl w:val="0"/>
+          <w:numId w:val="16"/>
+        </w:numPr>
+      </w:pPr>
+      <w:bookmarkStart w:id="42" w:name="_Toc387729991"/>
+      <w:bookmarkStart w:id="43" w:name="_Toc387774975"/>
       <w:r>
         <w:lastRenderedPageBreak/>
         <w:t>Функциональное проектирование</w:t>
       </w:r>
-      <w:bookmarkEnd w:id="25"/>
-      <w:bookmarkEnd w:id="26"/>
-    </w:p>
-    <w:p>
-      <w:pPr>
-        <w:rPr>
-          <w:lang w:val="en-US"/>
-        </w:rPr>
-      </w:pPr>
-    </w:p>
+      <w:bookmarkEnd w:id="42"/>
+      <w:bookmarkEnd w:id="43"/>
+    </w:p>
+    <w:p/>
     <w:p>
       <w:pPr>
         <w:spacing w:line="360" w:lineRule="auto"/>
         <w:ind w:firstLine="567"/>
+        <w:jc w:val="both"/>
         <w:rPr>
           <w:b/>
           <w:sz w:val="32"/>
@@ -11237,6 +12051,7 @@
       <w:pPr>
         <w:spacing w:line="360" w:lineRule="auto"/>
         <w:ind w:firstLine="567"/>
+        <w:jc w:val="both"/>
         <w:rPr>
           <w:sz w:val="28"/>
           <w:szCs w:val="28"/>
@@ -11314,6 +12129,7 @@
           <w:numId w:val="6"/>
         </w:numPr>
         <w:spacing w:before="0" w:beforeAutospacing="0" w:after="0" w:afterAutospacing="0" w:line="360" w:lineRule="auto"/>
+        <w:jc w:val="both"/>
         <w:textAlignment w:val="baseline"/>
         <w:rPr>
           <w:color w:val="000000"/>
@@ -11344,6 +12160,7 @@
         <w:pStyle w:val="a3"/>
         <w:spacing w:before="0" w:beforeAutospacing="0" w:after="0" w:afterAutospacing="0" w:line="360" w:lineRule="auto"/>
         <w:ind w:firstLine="720"/>
+        <w:jc w:val="both"/>
       </w:pPr>
       <w:r>
         <w:rPr>
@@ -11362,6 +12179,7 @@
           <w:numId w:val="7"/>
         </w:numPr>
         <w:spacing w:before="0" w:beforeAutospacing="0" w:after="0" w:afterAutospacing="0" w:line="360" w:lineRule="auto"/>
+        <w:jc w:val="both"/>
         <w:rPr>
           <w:lang w:val="en-US"/>
         </w:rPr>
@@ -11432,6 +12250,7 @@
         <w:pStyle w:val="a3"/>
         <w:spacing w:before="0" w:beforeAutospacing="0" w:after="0" w:afterAutospacing="0" w:line="360" w:lineRule="auto"/>
         <w:ind w:firstLine="720"/>
+        <w:jc w:val="both"/>
       </w:pPr>
       <w:r>
         <w:rPr>
@@ -11447,6 +12266,7 @@
         <w:pStyle w:val="a3"/>
         <w:spacing w:before="0" w:beforeAutospacing="0" w:after="0" w:afterAutospacing="0" w:line="360" w:lineRule="auto"/>
         <w:ind w:left="720"/>
+        <w:jc w:val="both"/>
       </w:pPr>
       <w:r>
         <w:rPr>
@@ -11465,6 +12285,7 @@
           <w:numId w:val="6"/>
         </w:numPr>
         <w:spacing w:before="0" w:beforeAutospacing="0" w:after="0" w:afterAutospacing="0" w:line="360" w:lineRule="auto"/>
+        <w:jc w:val="both"/>
         <w:textAlignment w:val="baseline"/>
         <w:rPr>
           <w:color w:val="000000"/>
@@ -11513,6 +12334,7 @@
         <w:pStyle w:val="a3"/>
         <w:spacing w:before="0" w:beforeAutospacing="0" w:after="0" w:afterAutospacing="0" w:line="360" w:lineRule="auto"/>
         <w:ind w:left="720"/>
+        <w:jc w:val="both"/>
       </w:pPr>
       <w:r>
         <w:rPr>
@@ -11531,6 +12353,7 @@
           <w:numId w:val="8"/>
         </w:numPr>
         <w:spacing w:before="0" w:beforeAutospacing="0" w:after="0" w:afterAutospacing="0" w:line="360" w:lineRule="auto"/>
+        <w:jc w:val="both"/>
         <w:textAlignment w:val="baseline"/>
         <w:rPr>
           <w:color w:val="000000"/>
@@ -11555,6 +12378,7 @@
           <w:numId w:val="8"/>
         </w:numPr>
         <w:spacing w:before="0" w:beforeAutospacing="0" w:after="0" w:afterAutospacing="0" w:line="360" w:lineRule="auto"/>
+        <w:jc w:val="both"/>
         <w:textAlignment w:val="baseline"/>
         <w:rPr>
           <w:color w:val="000000"/>
@@ -11576,6 +12400,7 @@
         <w:pStyle w:val="a3"/>
         <w:spacing w:before="0" w:beforeAutospacing="0" w:after="0" w:afterAutospacing="0" w:line="360" w:lineRule="auto"/>
         <w:ind w:firstLine="720"/>
+        <w:jc w:val="both"/>
       </w:pPr>
       <w:r>
         <w:rPr>
@@ -11591,6 +12416,7 @@
         <w:pStyle w:val="a3"/>
         <w:spacing w:before="0" w:beforeAutospacing="0" w:after="0" w:afterAutospacing="0" w:line="360" w:lineRule="auto"/>
         <w:ind w:left="720"/>
+        <w:jc w:val="both"/>
       </w:pPr>
       <w:r>
         <w:rPr>
@@ -11609,6 +12435,7 @@
           <w:numId w:val="6"/>
         </w:numPr>
         <w:spacing w:before="0" w:beforeAutospacing="0" w:after="0" w:afterAutospacing="0" w:line="360" w:lineRule="auto"/>
+        <w:jc w:val="both"/>
         <w:textAlignment w:val="baseline"/>
         <w:rPr>
           <w:color w:val="000000"/>
@@ -11630,6 +12457,7 @@
         <w:pStyle w:val="a3"/>
         <w:spacing w:before="0" w:beforeAutospacing="0" w:after="0" w:afterAutospacing="0" w:line="360" w:lineRule="auto"/>
         <w:ind w:firstLine="720"/>
+        <w:jc w:val="both"/>
       </w:pPr>
       <w:r>
         <w:rPr>
@@ -11645,6 +12473,7 @@
         <w:pStyle w:val="a3"/>
         <w:spacing w:before="0" w:beforeAutospacing="0" w:after="0" w:afterAutospacing="0" w:line="360" w:lineRule="auto"/>
         <w:ind w:left="720"/>
+        <w:jc w:val="both"/>
       </w:pPr>
       <w:r>
         <w:rPr>
@@ -11660,6 +12489,7 @@
         <w:pStyle w:val="a3"/>
         <w:spacing w:before="0" w:beforeAutospacing="0" w:after="0" w:afterAutospacing="0" w:line="360" w:lineRule="auto"/>
         <w:ind w:left="720"/>
+        <w:jc w:val="both"/>
       </w:pPr>
       <w:r>
         <w:rPr>
@@ -11678,6 +12508,7 @@
           <w:numId w:val="6"/>
         </w:numPr>
         <w:spacing w:before="0" w:beforeAutospacing="0" w:after="0" w:afterAutospacing="0" w:line="360" w:lineRule="auto"/>
+        <w:jc w:val="both"/>
         <w:textAlignment w:val="baseline"/>
         <w:rPr>
           <w:color w:val="000000"/>
@@ -11726,6 +12557,7 @@
         <w:pStyle w:val="a3"/>
         <w:spacing w:before="0" w:beforeAutospacing="0" w:after="0" w:afterAutospacing="0" w:line="360" w:lineRule="auto"/>
         <w:ind w:firstLine="720"/>
+        <w:jc w:val="both"/>
       </w:pPr>
       <w:r>
         <w:rPr>
@@ -11745,6 +12577,7 @@
           <w:numId w:val="9"/>
         </w:numPr>
         <w:spacing w:before="0" w:beforeAutospacing="0" w:after="0" w:afterAutospacing="0" w:line="360" w:lineRule="auto"/>
+        <w:jc w:val="both"/>
         <w:textAlignment w:val="baseline"/>
         <w:rPr>
           <w:color w:val="000000"/>
@@ -11766,6 +12599,7 @@
         <w:pStyle w:val="a3"/>
         <w:spacing w:before="0" w:beforeAutospacing="0" w:after="0" w:afterAutospacing="0" w:line="360" w:lineRule="auto"/>
         <w:ind w:left="720"/>
+        <w:jc w:val="both"/>
       </w:pPr>
       <w:r>
         <w:rPr>
@@ -11781,6 +12615,7 @@
         <w:pStyle w:val="a3"/>
         <w:spacing w:before="0" w:beforeAutospacing="0" w:after="0" w:afterAutospacing="0" w:line="360" w:lineRule="auto"/>
         <w:ind w:left="720"/>
+        <w:jc w:val="both"/>
       </w:pPr>
       <w:r>
         <w:rPr>
@@ -11799,6 +12634,7 @@
           <w:numId w:val="6"/>
         </w:numPr>
         <w:spacing w:before="0" w:beforeAutospacing="0" w:after="0" w:afterAutospacing="0" w:line="360" w:lineRule="auto"/>
+        <w:jc w:val="both"/>
         <w:textAlignment w:val="baseline"/>
         <w:rPr>
           <w:color w:val="000000"/>
@@ -11829,6 +12665,7 @@
         <w:pStyle w:val="a3"/>
         <w:spacing w:before="0" w:beforeAutospacing="0" w:after="0" w:afterAutospacing="0" w:line="360" w:lineRule="auto"/>
         <w:ind w:firstLine="720"/>
+        <w:jc w:val="both"/>
       </w:pPr>
       <w:r>
         <w:rPr>
@@ -11847,6 +12684,7 @@
           <w:numId w:val="10"/>
         </w:numPr>
         <w:spacing w:before="0" w:beforeAutospacing="0" w:after="0" w:afterAutospacing="0" w:line="360" w:lineRule="auto"/>
+        <w:jc w:val="both"/>
         <w:textAlignment w:val="baseline"/>
         <w:rPr>
           <w:color w:val="000000"/>
@@ -11869,6 +12707,7 @@
         <w:pStyle w:val="a3"/>
         <w:spacing w:before="0" w:beforeAutospacing="0" w:after="0" w:afterAutospacing="0" w:line="360" w:lineRule="auto"/>
         <w:ind w:left="720"/>
+        <w:jc w:val="both"/>
       </w:pPr>
       <w:r>
         <w:rPr>
@@ -11896,6 +12735,7 @@
           <w:numId w:val="6"/>
         </w:numPr>
         <w:spacing w:before="0" w:beforeAutospacing="0" w:after="0" w:afterAutospacing="0" w:line="360" w:lineRule="auto"/>
+        <w:jc w:val="both"/>
         <w:textAlignment w:val="baseline"/>
         <w:rPr>
           <w:color w:val="000000"/>
@@ -11926,6 +12766,7 @@
         <w:pStyle w:val="a3"/>
         <w:spacing w:before="0" w:beforeAutospacing="0" w:after="0" w:afterAutospacing="0" w:line="360" w:lineRule="auto"/>
         <w:ind w:firstLine="720"/>
+        <w:jc w:val="both"/>
       </w:pPr>
       <w:r>
         <w:rPr>
@@ -11944,6 +12785,7 @@
           <w:numId w:val="11"/>
         </w:numPr>
         <w:spacing w:before="0" w:beforeAutospacing="0" w:after="0" w:afterAutospacing="0" w:line="360" w:lineRule="auto"/>
+        <w:jc w:val="both"/>
         <w:textAlignment w:val="baseline"/>
         <w:rPr>
           <w:color w:val="000000"/>
@@ -11970,6 +12812,7 @@
         </w:numPr>
         <w:shd w:val="clear" w:color="auto" w:fill="FFFFFF"/>
         <w:spacing w:before="0" w:beforeAutospacing="0" w:after="0" w:afterAutospacing="0" w:line="360" w:lineRule="auto"/>
+        <w:jc w:val="both"/>
         <w:textAlignment w:val="baseline"/>
         <w:rPr>
           <w:color w:val="000000"/>
@@ -11996,6 +12839,7 @@
         </w:numPr>
         <w:shd w:val="clear" w:color="auto" w:fill="FFFFFF"/>
         <w:spacing w:before="0" w:beforeAutospacing="0" w:after="0" w:afterAutospacing="0" w:line="360" w:lineRule="auto"/>
+        <w:jc w:val="both"/>
         <w:textAlignment w:val="baseline"/>
         <w:rPr>
           <w:color w:val="000000"/>
@@ -12022,6 +12866,7 @@
         </w:numPr>
         <w:shd w:val="clear" w:color="auto" w:fill="FFFFFF"/>
         <w:spacing w:before="0" w:beforeAutospacing="0" w:after="0" w:afterAutospacing="0" w:line="360" w:lineRule="auto"/>
+        <w:jc w:val="both"/>
         <w:textAlignment w:val="baseline"/>
         <w:rPr>
           <w:color w:val="000000"/>
@@ -12044,6 +12889,7 @@
         <w:pStyle w:val="a3"/>
         <w:spacing w:before="0" w:beforeAutospacing="0" w:after="0" w:afterAutospacing="0" w:line="360" w:lineRule="auto"/>
         <w:ind w:firstLine="720"/>
+        <w:jc w:val="both"/>
       </w:pPr>
       <w:r>
         <w:rPr>
@@ -12059,6 +12905,7 @@
         <w:pStyle w:val="a3"/>
         <w:spacing w:before="0" w:beforeAutospacing="0" w:after="0" w:afterAutospacing="0" w:line="360" w:lineRule="auto"/>
         <w:ind w:left="720"/>
+        <w:jc w:val="both"/>
       </w:pPr>
       <w:r>
         <w:rPr>
@@ -12077,6 +12924,7 @@
           <w:numId w:val="6"/>
         </w:numPr>
         <w:spacing w:before="0" w:beforeAutospacing="0" w:after="0" w:afterAutospacing="0" w:line="360" w:lineRule="auto"/>
+        <w:jc w:val="both"/>
         <w:textAlignment w:val="baseline"/>
         <w:rPr>
           <w:color w:val="000000"/>
@@ -12107,6 +12955,7 @@
         <w:pStyle w:val="a3"/>
         <w:spacing w:before="0" w:beforeAutospacing="0" w:after="0" w:afterAutospacing="0" w:line="360" w:lineRule="auto"/>
         <w:ind w:firstLine="720"/>
+        <w:jc w:val="both"/>
       </w:pPr>
       <w:r>
         <w:rPr>
@@ -12122,6 +12971,7 @@
         <w:pStyle w:val="a3"/>
         <w:spacing w:before="0" w:beforeAutospacing="0" w:after="0" w:afterAutospacing="0" w:line="360" w:lineRule="auto"/>
         <w:ind w:firstLine="720"/>
+        <w:jc w:val="both"/>
       </w:pPr>
       <w:r>
         <w:rPr>
@@ -12137,6 +12987,7 @@
         <w:pStyle w:val="a3"/>
         <w:spacing w:before="0" w:beforeAutospacing="0" w:after="0" w:afterAutospacing="0" w:line="360" w:lineRule="auto"/>
         <w:ind w:left="720"/>
+        <w:jc w:val="both"/>
       </w:pPr>
       <w:r>
         <w:rPr>
@@ -12155,6 +13006,7 @@
           <w:numId w:val="6"/>
         </w:numPr>
         <w:spacing w:before="0" w:beforeAutospacing="0" w:after="0" w:afterAutospacing="0" w:line="360" w:lineRule="auto"/>
+        <w:jc w:val="both"/>
         <w:textAlignment w:val="baseline"/>
         <w:rPr>
           <w:color w:val="000000"/>
@@ -12185,6 +13037,7 @@
         <w:pStyle w:val="a3"/>
         <w:spacing w:before="0" w:beforeAutospacing="0" w:after="0" w:afterAutospacing="0" w:line="360" w:lineRule="auto"/>
         <w:ind w:firstLine="720"/>
+        <w:jc w:val="both"/>
       </w:pPr>
       <w:r>
         <w:rPr>
@@ -12201,6 +13054,7 @@
         <w:pStyle w:val="a3"/>
         <w:spacing w:before="0" w:beforeAutospacing="0" w:after="0" w:afterAutospacing="0" w:line="360" w:lineRule="auto"/>
         <w:ind w:firstLine="720"/>
+        <w:jc w:val="both"/>
       </w:pPr>
       <w:r>
         <w:rPr>
@@ -12216,6 +13070,7 @@
         <w:pStyle w:val="a3"/>
         <w:spacing w:before="0" w:beforeAutospacing="0" w:after="0" w:afterAutospacing="0" w:line="360" w:lineRule="auto"/>
         <w:ind w:left="720"/>
+        <w:jc w:val="both"/>
       </w:pPr>
       <w:r>
         <w:rPr>
@@ -12234,6 +13089,7 @@
           <w:numId w:val="6"/>
         </w:numPr>
         <w:spacing w:before="0" w:beforeAutospacing="0" w:after="0" w:afterAutospacing="0" w:line="360" w:lineRule="auto"/>
+        <w:jc w:val="both"/>
         <w:textAlignment w:val="baseline"/>
         <w:rPr>
           <w:color w:val="000000"/>
@@ -12264,6 +13120,7 @@
         <w:pStyle w:val="a3"/>
         <w:spacing w:before="0" w:beforeAutospacing="0" w:after="0" w:afterAutospacing="0" w:line="360" w:lineRule="auto"/>
         <w:ind w:firstLine="720"/>
+        <w:jc w:val="both"/>
       </w:pPr>
       <w:r>
         <w:rPr>
@@ -12282,6 +13139,7 @@
           <w:numId w:val="12"/>
         </w:numPr>
         <w:spacing w:before="0" w:beforeAutospacing="0" w:after="0" w:afterAutospacing="0" w:line="360" w:lineRule="auto"/>
+        <w:jc w:val="both"/>
         <w:textAlignment w:val="baseline"/>
         <w:rPr>
           <w:color w:val="000000"/>
@@ -12308,6 +13166,7 @@
         </w:numPr>
         <w:shd w:val="clear" w:color="auto" w:fill="FFFFFF"/>
         <w:spacing w:before="0" w:beforeAutospacing="0" w:after="0" w:afterAutospacing="0" w:line="360" w:lineRule="auto"/>
+        <w:jc w:val="both"/>
         <w:textAlignment w:val="baseline"/>
         <w:rPr>
           <w:color w:val="000000"/>
@@ -12334,6 +13193,7 @@
         </w:numPr>
         <w:shd w:val="clear" w:color="auto" w:fill="FFFFFF"/>
         <w:spacing w:before="0" w:beforeAutospacing="0" w:after="0" w:afterAutospacing="0" w:line="360" w:lineRule="auto"/>
+        <w:jc w:val="both"/>
         <w:textAlignment w:val="baseline"/>
         <w:rPr>
           <w:color w:val="000000"/>
@@ -12356,6 +13216,7 @@
         <w:pStyle w:val="a3"/>
         <w:spacing w:before="0" w:beforeAutospacing="0" w:after="0" w:afterAutospacing="0" w:line="360" w:lineRule="auto"/>
         <w:ind w:left="720"/>
+        <w:jc w:val="both"/>
       </w:pPr>
       <w:r>
         <w:rPr>
@@ -12371,6 +13232,7 @@
         <w:pStyle w:val="a3"/>
         <w:spacing w:before="0" w:beforeAutospacing="0" w:after="0" w:afterAutospacing="0" w:line="360" w:lineRule="auto"/>
         <w:ind w:left="720"/>
+        <w:jc w:val="both"/>
       </w:pPr>
       <w:r>
         <w:rPr>
@@ -12389,6 +13251,7 @@
           <w:numId w:val="6"/>
         </w:numPr>
         <w:spacing w:before="0" w:beforeAutospacing="0" w:after="0" w:afterAutospacing="0" w:line="360" w:lineRule="auto"/>
+        <w:jc w:val="both"/>
         <w:textAlignment w:val="baseline"/>
         <w:rPr>
           <w:color w:val="000000"/>
@@ -12419,6 +13282,7 @@
         <w:pStyle w:val="a3"/>
         <w:spacing w:before="0" w:beforeAutospacing="0" w:after="0" w:afterAutospacing="0" w:line="360" w:lineRule="auto"/>
         <w:ind w:firstLine="720"/>
+        <w:jc w:val="both"/>
       </w:pPr>
       <w:r>
         <w:rPr>
@@ -12438,6 +13302,7 @@
         </w:numPr>
         <w:shd w:val="clear" w:color="auto" w:fill="FFFFFF"/>
         <w:spacing w:before="0" w:beforeAutospacing="0" w:after="0" w:afterAutospacing="0" w:line="360" w:lineRule="auto"/>
+        <w:jc w:val="both"/>
         <w:textAlignment w:val="baseline"/>
         <w:rPr>
           <w:color w:val="000000"/>
@@ -12464,6 +13329,7 @@
         </w:numPr>
         <w:shd w:val="clear" w:color="auto" w:fill="FFFFFF"/>
         <w:spacing w:before="0" w:beforeAutospacing="0" w:after="0" w:afterAutospacing="0" w:line="360" w:lineRule="auto"/>
+        <w:jc w:val="both"/>
         <w:textAlignment w:val="baseline"/>
         <w:rPr>
           <w:color w:val="000000"/>
@@ -12486,6 +13352,7 @@
         <w:pStyle w:val="a3"/>
         <w:spacing w:before="0" w:beforeAutospacing="0" w:after="0" w:afterAutospacing="0" w:line="360" w:lineRule="auto"/>
         <w:ind w:left="720"/>
+        <w:jc w:val="both"/>
       </w:pPr>
       <w:r>
         <w:rPr>
@@ -12501,6 +13368,7 @@
         <w:pStyle w:val="a3"/>
         <w:spacing w:before="0" w:beforeAutospacing="0" w:after="0" w:afterAutospacing="0" w:line="360" w:lineRule="auto"/>
         <w:ind w:left="720"/>
+        <w:jc w:val="both"/>
       </w:pPr>
       <w:r>
         <w:rPr>
@@ -12519,6 +13387,7 @@
           <w:numId w:val="6"/>
         </w:numPr>
         <w:spacing w:before="0" w:beforeAutospacing="0" w:after="0" w:afterAutospacing="0" w:line="360" w:lineRule="auto"/>
+        <w:jc w:val="both"/>
         <w:textAlignment w:val="baseline"/>
         <w:rPr>
           <w:color w:val="000000"/>
@@ -12549,6 +13418,7 @@
         <w:pStyle w:val="a3"/>
         <w:spacing w:before="0" w:beforeAutospacing="0" w:after="0" w:afterAutospacing="0" w:line="360" w:lineRule="auto"/>
         <w:ind w:firstLine="720"/>
+        <w:jc w:val="both"/>
       </w:pPr>
       <w:r>
         <w:rPr>
@@ -12567,6 +13437,7 @@
           <w:numId w:val="14"/>
         </w:numPr>
         <w:spacing w:before="0" w:beforeAutospacing="0" w:after="0" w:afterAutospacing="0" w:line="360" w:lineRule="auto"/>
+        <w:jc w:val="both"/>
         <w:textAlignment w:val="baseline"/>
         <w:rPr>
           <w:color w:val="000000"/>
@@ -12591,6 +13462,7 @@
           <w:numId w:val="14"/>
         </w:numPr>
         <w:spacing w:before="0" w:beforeAutospacing="0" w:after="0" w:afterAutospacing="0" w:line="360" w:lineRule="auto"/>
+        <w:jc w:val="both"/>
         <w:textAlignment w:val="baseline"/>
         <w:rPr>
           <w:color w:val="000000"/>
@@ -12615,6 +13487,7 @@
           <w:numId w:val="14"/>
         </w:numPr>
         <w:spacing w:before="0" w:beforeAutospacing="0" w:after="0" w:afterAutospacing="0" w:line="360" w:lineRule="auto"/>
+        <w:jc w:val="both"/>
         <w:textAlignment w:val="baseline"/>
         <w:rPr>
           <w:color w:val="000000"/>
@@ -12639,6 +13512,7 @@
           <w:numId w:val="14"/>
         </w:numPr>
         <w:spacing w:before="0" w:beforeAutospacing="0" w:after="0" w:afterAutospacing="0" w:line="360" w:lineRule="auto"/>
+        <w:jc w:val="both"/>
         <w:textAlignment w:val="baseline"/>
         <w:rPr>
           <w:color w:val="000000"/>
@@ -12664,6 +13538,7 @@
           <w:numId w:val="14"/>
         </w:numPr>
         <w:spacing w:before="0" w:beforeAutospacing="0" w:after="0" w:afterAutospacing="0" w:line="360" w:lineRule="auto"/>
+        <w:jc w:val="both"/>
         <w:textAlignment w:val="baseline"/>
         <w:rPr>
           <w:color w:val="000000"/>
@@ -12688,6 +13563,7 @@
           <w:numId w:val="14"/>
         </w:numPr>
         <w:spacing w:before="0" w:beforeAutospacing="0" w:after="0" w:afterAutospacing="0" w:line="360" w:lineRule="auto"/>
+        <w:jc w:val="both"/>
         <w:textAlignment w:val="baseline"/>
         <w:rPr>
           <w:color w:val="000000"/>
@@ -12709,6 +13585,7 @@
         <w:pStyle w:val="a3"/>
         <w:spacing w:before="0" w:beforeAutospacing="0" w:after="0" w:afterAutospacing="0" w:line="360" w:lineRule="auto"/>
         <w:ind w:firstLine="720"/>
+        <w:jc w:val="both"/>
       </w:pPr>
       <w:r>
         <w:rPr>
@@ -12724,6 +13601,7 @@
         <w:pStyle w:val="a3"/>
         <w:spacing w:before="0" w:beforeAutospacing="0" w:after="0" w:afterAutospacing="0" w:line="360" w:lineRule="auto"/>
         <w:ind w:left="720"/>
+        <w:jc w:val="both"/>
       </w:pPr>
       <w:r>
         <w:rPr>
@@ -12755,20 +13633,26 @@
     <w:p>
       <w:pPr>
         <w:pStyle w:val="1"/>
-      </w:pPr>
-      <w:bookmarkStart w:id="27" w:name="_Toc387729992"/>
-      <w:bookmarkStart w:id="28" w:name="_Toc387730185"/>
+        <w:numPr>
+          <w:ilvl w:val="0"/>
+          <w:numId w:val="12"/>
+        </w:numPr>
+      </w:pPr>
+      <w:bookmarkStart w:id="44" w:name="_Toc387729992"/>
+      <w:bookmarkStart w:id="45" w:name="_Toc387774976"/>
       <w:r>
         <w:lastRenderedPageBreak/>
         <w:t>Разработка программного модуля</w:t>
       </w:r>
-      <w:bookmarkEnd w:id="27"/>
-      <w:bookmarkEnd w:id="28"/>
-    </w:p>
+      <w:bookmarkEnd w:id="44"/>
+      <w:bookmarkEnd w:id="45"/>
+    </w:p>
+    <w:p/>
     <w:p>
       <w:pPr>
         <w:spacing w:line="360" w:lineRule="auto"/>
         <w:ind w:firstLine="567"/>
+        <w:jc w:val="both"/>
         <w:rPr>
           <w:sz w:val="28"/>
           <w:szCs w:val="28"/>
@@ -12844,6 +13728,7 @@
       <w:pPr>
         <w:spacing w:line="360" w:lineRule="auto"/>
         <w:ind w:firstLine="567"/>
+        <w:jc w:val="both"/>
         <w:rPr>
           <w:sz w:val="28"/>
           <w:szCs w:val="28"/>
@@ -12861,6 +13746,7 @@
       <w:pPr>
         <w:spacing w:line="360" w:lineRule="auto"/>
         <w:ind w:firstLine="567"/>
+        <w:jc w:val="both"/>
         <w:rPr>
           <w:sz w:val="28"/>
           <w:szCs w:val="28"/>
@@ -12921,6 +13807,7 @@
       <w:pPr>
         <w:spacing w:line="360" w:lineRule="auto"/>
         <w:ind w:firstLine="567"/>
+        <w:jc w:val="both"/>
         <w:rPr>
           <w:sz w:val="28"/>
           <w:szCs w:val="28"/>
@@ -13005,6 +13892,7 @@
       <w:pPr>
         <w:spacing w:line="360" w:lineRule="auto"/>
         <w:ind w:firstLine="567"/>
+        <w:jc w:val="both"/>
         <w:rPr>
           <w:sz w:val="28"/>
           <w:szCs w:val="28"/>
@@ -13026,6 +13914,7 @@
           <w:numId w:val="15"/>
         </w:numPr>
         <w:spacing w:line="360" w:lineRule="auto"/>
+        <w:jc w:val="both"/>
         <w:rPr>
           <w:rFonts w:ascii="Times New Roman" w:hAnsi="Times New Roman" w:cs="Times New Roman"/>
           <w:sz w:val="28"/>
@@ -13049,6 +13938,7 @@
           <w:numId w:val="15"/>
         </w:numPr>
         <w:spacing w:line="360" w:lineRule="auto"/>
+        <w:jc w:val="both"/>
         <w:rPr>
           <w:rFonts w:ascii="Times New Roman" w:hAnsi="Times New Roman" w:cs="Times New Roman"/>
           <w:sz w:val="28"/>
@@ -13072,6 +13962,7 @@
           <w:numId w:val="15"/>
         </w:numPr>
         <w:spacing w:line="360" w:lineRule="auto"/>
+        <w:jc w:val="both"/>
         <w:rPr>
           <w:rFonts w:ascii="Times New Roman" w:hAnsi="Times New Roman" w:cs="Times New Roman"/>
           <w:sz w:val="28"/>
@@ -13103,6 +13994,7 @@
           <w:numId w:val="15"/>
         </w:numPr>
         <w:spacing w:line="360" w:lineRule="auto"/>
+        <w:jc w:val="both"/>
         <w:rPr>
           <w:rFonts w:ascii="Times New Roman" w:hAnsi="Times New Roman" w:cs="Times New Roman"/>
           <w:sz w:val="28"/>
@@ -13126,6 +14018,7 @@
           <w:numId w:val="15"/>
         </w:numPr>
         <w:spacing w:line="360" w:lineRule="auto"/>
+        <w:jc w:val="both"/>
         <w:rPr>
           <w:rFonts w:ascii="Times New Roman" w:hAnsi="Times New Roman" w:cs="Times New Roman"/>
           <w:sz w:val="28"/>
@@ -13149,6 +14042,7 @@
           <w:numId w:val="15"/>
         </w:numPr>
         <w:spacing w:line="360" w:lineRule="auto"/>
+        <w:jc w:val="both"/>
         <w:rPr>
           <w:rFonts w:ascii="Times New Roman" w:hAnsi="Times New Roman" w:cs="Times New Roman"/>
           <w:sz w:val="28"/>
@@ -13190,6 +14084,7 @@
           <w:numId w:val="15"/>
         </w:numPr>
         <w:spacing w:line="360" w:lineRule="auto"/>
+        <w:jc w:val="both"/>
         <w:rPr>
           <w:rFonts w:ascii="Times New Roman" w:hAnsi="Times New Roman" w:cs="Times New Roman"/>
           <w:sz w:val="28"/>
@@ -13213,6 +14108,7 @@
           <w:numId w:val="15"/>
         </w:numPr>
         <w:spacing w:line="360" w:lineRule="auto"/>
+        <w:jc w:val="both"/>
         <w:rPr>
           <w:rFonts w:ascii="Times New Roman" w:hAnsi="Times New Roman" w:cs="Times New Roman"/>
           <w:sz w:val="28"/>
@@ -13236,6 +14132,7 @@
           <w:numId w:val="15"/>
         </w:numPr>
         <w:spacing w:line="360" w:lineRule="auto"/>
+        <w:jc w:val="both"/>
         <w:rPr>
           <w:rFonts w:ascii="Times New Roman" w:hAnsi="Times New Roman" w:cs="Times New Roman"/>
           <w:sz w:val="28"/>
@@ -13259,6 +14156,7 @@
           <w:numId w:val="15"/>
         </w:numPr>
         <w:spacing w:line="360" w:lineRule="auto"/>
+        <w:jc w:val="both"/>
         <w:rPr>
           <w:rFonts w:ascii="Times New Roman" w:hAnsi="Times New Roman" w:cs="Times New Roman"/>
           <w:sz w:val="28"/>
@@ -13271,6 +14169,7 @@
           <w:sz w:val="28"/>
           <w:szCs w:val="28"/>
         </w:rPr>
+        <w:lastRenderedPageBreak/>
         <w:t>Если полученное значение ранее не добавлялось в результирующий набор данных</w:t>
       </w:r>
     </w:p>
@@ -13282,6 +14181,7 @@
           <w:numId w:val="15"/>
         </w:numPr>
         <w:spacing w:line="360" w:lineRule="auto"/>
+        <w:jc w:val="both"/>
         <w:rPr>
           <w:rFonts w:ascii="Times New Roman" w:hAnsi="Times New Roman" w:cs="Times New Roman"/>
           <w:sz w:val="28"/>
@@ -13294,7 +14194,6 @@
           <w:sz w:val="28"/>
           <w:szCs w:val="28"/>
         </w:rPr>
-        <w:lastRenderedPageBreak/>
         <w:t>Добавить номер значение в список уже сгенерированных номеров</w:t>
       </w:r>
     </w:p>
@@ -13306,6 +14205,7 @@
           <w:numId w:val="15"/>
         </w:numPr>
         <w:spacing w:line="360" w:lineRule="auto"/>
+        <w:jc w:val="both"/>
         <w:rPr>
           <w:rFonts w:ascii="Times New Roman" w:hAnsi="Times New Roman" w:cs="Times New Roman"/>
           <w:sz w:val="28"/>
@@ -13329,6 +14229,7 @@
           <w:numId w:val="15"/>
         </w:numPr>
         <w:spacing w:line="360" w:lineRule="auto"/>
+        <w:jc w:val="both"/>
         <w:rPr>
           <w:rFonts w:ascii="Times New Roman" w:hAnsi="Times New Roman" w:cs="Times New Roman"/>
           <w:sz w:val="28"/>
@@ -13352,6 +14253,7 @@
           <w:numId w:val="15"/>
         </w:numPr>
         <w:spacing w:line="360" w:lineRule="auto"/>
+        <w:jc w:val="both"/>
         <w:rPr>
           <w:rFonts w:ascii="Times New Roman" w:hAnsi="Times New Roman" w:cs="Times New Roman"/>
           <w:sz w:val="28"/>
@@ -13370,6 +14272,7 @@
     <w:p>
       <w:pPr>
         <w:spacing w:line="360" w:lineRule="auto"/>
+        <w:jc w:val="both"/>
         <w:rPr>
           <w:sz w:val="28"/>
           <w:szCs w:val="28"/>
@@ -13382,49 +14285,47 @@
         </w:rPr>
         <w:t>Данный алгоритм получения набора данных с равномерным распределением значений по классам используется для всех алгоритмов классификации, присутствующих в приложении. Именно его использование позволяет избежать известной ошибки слишком узкого обучения классификаторов, в результате которой классификатор не имеет возможности точно определить класс данных из тестовой выборки.</w:t>
       </w:r>
-    </w:p>
-    <w:p>
-      <w:pPr>
-        <w:spacing w:line="360" w:lineRule="auto"/>
-        <w:rPr>
-          <w:sz w:val="28"/>
-          <w:szCs w:val="28"/>
-        </w:rPr>
-      </w:pPr>
-    </w:p>
-    <w:p>
-      <w:pPr>
-        <w:spacing w:after="200" w:line="360" w:lineRule="auto"/>
-      </w:pPr>
+      <w:bookmarkStart w:id="46" w:name="_GoBack"/>
+      <w:bookmarkEnd w:id="46"/>
       <w:r>
         <w:br w:type="page"/>
       </w:r>
     </w:p>
     <w:p>
       <w:pPr>
-        <w:spacing w:line="360" w:lineRule="auto"/>
-        <w:rPr>
+        <w:pStyle w:val="1"/>
+        <w:numPr>
+          <w:ilvl w:val="0"/>
+          <w:numId w:val="12"/>
+        </w:numPr>
+        <w:rPr>
+          <w:rStyle w:val="10"/>
+          <w:rFonts w:eastAsiaTheme="minorHAnsi"/>
           <w:b/>
-          <w:sz w:val="32"/>
-          <w:szCs w:val="28"/>
-        </w:rPr>
-      </w:pPr>
-      <w:bookmarkStart w:id="29" w:name="_Toc387729993"/>
-      <w:bookmarkStart w:id="30" w:name="_Toc387730186"/>
+          <w:bCs/>
+        </w:rPr>
+      </w:pPr>
+      <w:bookmarkStart w:id="47" w:name="_Toc387729993"/>
+      <w:bookmarkStart w:id="48" w:name="_Toc387774977"/>
       <w:r>
         <w:rPr>
           <w:rStyle w:val="10"/>
+          <w:rFonts w:eastAsiaTheme="minorHAnsi"/>
+          <w:b/>
+          <w:bCs/>
         </w:rPr>
         <w:lastRenderedPageBreak/>
         <w:t>Руководство пользователя</w:t>
       </w:r>
-      <w:bookmarkEnd w:id="29"/>
-      <w:bookmarkEnd w:id="30"/>
-    </w:p>
+      <w:bookmarkEnd w:id="47"/>
+      <w:bookmarkEnd w:id="48"/>
+    </w:p>
+    <w:p/>
     <w:p>
       <w:pPr>
         <w:spacing w:line="360" w:lineRule="auto"/>
         <w:ind w:firstLine="567"/>
+        <w:jc w:val="both"/>
         <w:rPr>
           <w:sz w:val="28"/>
           <w:szCs w:val="28"/>
@@ -13604,6 +14505,7 @@
       <w:pPr>
         <w:spacing w:line="360" w:lineRule="auto"/>
         <w:ind w:firstLine="567"/>
+        <w:jc w:val="both"/>
         <w:rPr>
           <w:sz w:val="28"/>
           <w:szCs w:val="28"/>
@@ -13688,7 +14590,21 @@
           <w:sz w:val="28"/>
           <w:szCs w:val="28"/>
         </w:rPr>
-        <w:t>окно, показанное на рисунке 1.</w:t>
+        <w:t xml:space="preserve">окно, показанное на рисунке </w:t>
+      </w:r>
+      <w:r>
+        <w:rPr>
+          <w:sz w:val="28"/>
+          <w:szCs w:val="28"/>
+        </w:rPr>
+        <w:t>5.</w:t>
+      </w:r>
+      <w:r>
+        <w:rPr>
+          <w:sz w:val="28"/>
+          <w:szCs w:val="28"/>
+        </w:rPr>
+        <w:t>1.</w:t>
       </w:r>
     </w:p>
     <w:p>
@@ -13708,7 +14624,7 @@
           <w:szCs w:val="28"/>
         </w:rPr>
         <w:drawing>
-          <wp:inline distT="0" distB="0" distL="0" distR="0" wp14:anchorId="667A5529" wp14:editId="7E2202CC">
+          <wp:inline distT="0" distB="0" distL="0" distR="0" wp14:anchorId="335BE62E" wp14:editId="679A3971">
             <wp:extent cx="5334000" cy="3712535"/>
             <wp:effectExtent l="0" t="0" r="0" b="2540"/>
             <wp:docPr id="1" name="Рисунок 1" descr="C:\Users\belov\Documents\КУРСАЧ 6 сем\prtSc\main.png"/>
@@ -13774,13 +14690,30 @@
           <w:sz w:val="28"/>
           <w:szCs w:val="28"/>
         </w:rPr>
-        <w:t>Рис. 1. Главное окно приложения</w:t>
+        <w:t xml:space="preserve">Рис. </w:t>
+      </w:r>
+      <w:r>
+        <w:rPr>
+          <w:i/>
+          <w:sz w:val="28"/>
+          <w:szCs w:val="28"/>
+        </w:rPr>
+        <w:t>5.</w:t>
+      </w:r>
+      <w:r>
+        <w:rPr>
+          <w:i/>
+          <w:sz w:val="28"/>
+          <w:szCs w:val="28"/>
+        </w:rPr>
+        <w:t>1. Главное окно приложения</w:t>
       </w:r>
     </w:p>
     <w:p>
       <w:pPr>
         <w:spacing w:line="360" w:lineRule="auto"/>
         <w:ind w:firstLine="567"/>
+        <w:jc w:val="both"/>
         <w:rPr>
           <w:sz w:val="28"/>
           <w:szCs w:val="28"/>
@@ -13798,6 +14731,7 @@
       <w:pPr>
         <w:spacing w:line="360" w:lineRule="auto"/>
         <w:ind w:firstLine="567"/>
+        <w:jc w:val="both"/>
         <w:rPr>
           <w:sz w:val="28"/>
           <w:szCs w:val="28"/>
@@ -13830,6 +14764,7 @@
       <w:pPr>
         <w:spacing w:line="360" w:lineRule="auto"/>
         <w:ind w:firstLine="567"/>
+        <w:jc w:val="both"/>
         <w:rPr>
           <w:sz w:val="28"/>
           <w:szCs w:val="28"/>
@@ -13862,6 +14797,13 @@
           <w:sz w:val="28"/>
           <w:szCs w:val="28"/>
         </w:rPr>
+        <w:t>5.</w:t>
+      </w:r>
+      <w:r>
+        <w:rPr>
+          <w:sz w:val="28"/>
+          <w:szCs w:val="28"/>
+        </w:rPr>
         <w:t xml:space="preserve">2 изображено диалоговое окно метода деревьев принятия решений, на </w:t>
       </w:r>
       <w:r>
@@ -13870,6 +14812,13 @@
           <w:szCs w:val="28"/>
         </w:rPr>
         <w:t xml:space="preserve">рисунке </w:t>
+      </w:r>
+      <w:r>
+        <w:rPr>
+          <w:sz w:val="28"/>
+          <w:szCs w:val="28"/>
+        </w:rPr>
+        <w:t>5.</w:t>
       </w:r>
       <w:r>
         <w:rPr>
@@ -13897,7 +14846,7 @@
           <w:szCs w:val="28"/>
         </w:rPr>
         <w:drawing>
-          <wp:inline distT="0" distB="0" distL="0" distR="0" wp14:anchorId="79D24471" wp14:editId="12989877">
+          <wp:inline distT="0" distB="0" distL="0" distR="0" wp14:anchorId="229A9B60" wp14:editId="204782A6">
             <wp:extent cx="2305050" cy="2295525"/>
             <wp:effectExtent l="0" t="0" r="0" b="9525"/>
             <wp:docPr id="2" name="Рисунок 2" descr="C:\Users\belov\Documents\КУРСАЧ 6 сем\prtSc\tree.png"/>
@@ -13974,6 +14923,15 @@
           <w:sz w:val="28"/>
           <w:szCs w:val="28"/>
         </w:rPr>
+        <w:t>5.</w:t>
+      </w:r>
+      <w:r>
+        <w:rPr>
+          <w:i/>
+          <w:noProof/>
+          <w:sz w:val="28"/>
+          <w:szCs w:val="28"/>
+        </w:rPr>
         <w:t xml:space="preserve">2 – </w:t>
       </w:r>
       <w:r>
@@ -14012,7 +14970,7 @@
           <w:szCs w:val="28"/>
         </w:rPr>
         <w:drawing>
-          <wp:inline distT="0" distB="0" distL="0" distR="0" wp14:anchorId="031DD8FD" wp14:editId="2B1A0787">
+          <wp:inline distT="0" distB="0" distL="0" distR="0" wp14:anchorId="726BECCC" wp14:editId="31684DCA">
             <wp:extent cx="2324100" cy="2619375"/>
             <wp:effectExtent l="0" t="0" r="0" b="9525"/>
             <wp:docPr id="4" name="Рисунок 4" descr="C:\Users\belov\Documents\КУРСАЧ 6 сем\prtSc\bp2.png"/>
@@ -14078,7 +15036,23 @@
           <w:sz w:val="28"/>
           <w:szCs w:val="28"/>
         </w:rPr>
-        <w:t xml:space="preserve">Рис. 3 – Окно </w:t>
+        <w:t xml:space="preserve">Рис. </w:t>
+      </w:r>
+      <w:r>
+        <w:rPr>
+          <w:i/>
+          <w:sz w:val="28"/>
+          <w:szCs w:val="28"/>
+        </w:rPr>
+        <w:t>5.</w:t>
+      </w:r>
+      <w:r>
+        <w:rPr>
+          <w:i/>
+          <w:sz w:val="28"/>
+          <w:szCs w:val="28"/>
+        </w:rPr>
+        <w:t xml:space="preserve">3 – Окно </w:t>
       </w:r>
       <w:proofErr w:type="gramStart"/>
       <w:r>
@@ -14095,17 +15069,32 @@
       <w:pPr>
         <w:spacing w:line="360" w:lineRule="auto"/>
         <w:ind w:firstLine="567"/>
-        <w:rPr>
-          <w:sz w:val="28"/>
-          <w:szCs w:val="28"/>
-        </w:rPr>
-      </w:pPr>
-      <w:r>
-        <w:rPr>
-          <w:sz w:val="28"/>
-          <w:szCs w:val="28"/>
-        </w:rPr>
-        <w:t>После установки параметров алгоритма в диалоговом окне следует запустить его на выполнение нажатием кнопки «Выполнить». При этом будет запущено построение графических метрик оценки алгоритма. На рисунке 4 изображена матрица несоответствий, представляющая визуально отклонения классификатора от правильных результатов.</w:t>
+        <w:jc w:val="both"/>
+        <w:rPr>
+          <w:sz w:val="28"/>
+          <w:szCs w:val="28"/>
+        </w:rPr>
+      </w:pPr>
+      <w:r>
+        <w:rPr>
+          <w:sz w:val="28"/>
+          <w:szCs w:val="28"/>
+        </w:rPr>
+        <w:t xml:space="preserve">После установки параметров алгоритма в диалоговом окне следует запустить его на выполнение нажатием кнопки «Выполнить». При этом будет запущено построение графических метрик оценки алгоритма. На рисунке </w:t>
+      </w:r>
+      <w:r>
+        <w:rPr>
+          <w:sz w:val="28"/>
+          <w:szCs w:val="28"/>
+        </w:rPr>
+        <w:t>5.</w:t>
+      </w:r>
+      <w:r>
+        <w:rPr>
+          <w:sz w:val="28"/>
+          <w:szCs w:val="28"/>
+        </w:rPr>
+        <w:t>4 изображена матрица несоответствий, представляющая визуально отклонения классификатора от правильных результатов.</w:t>
       </w:r>
     </w:p>
     <w:p>
@@ -14126,7 +15115,7 @@
         </w:rPr>
         <w:lastRenderedPageBreak/>
         <w:drawing>
-          <wp:inline distT="0" distB="0" distL="0" distR="0" wp14:anchorId="209F8091" wp14:editId="2213FFD6">
+          <wp:inline distT="0" distB="0" distL="0" distR="0" wp14:anchorId="097D05A5" wp14:editId="1C4E3474">
             <wp:extent cx="4686300" cy="5267325"/>
             <wp:effectExtent l="0" t="0" r="0" b="9525"/>
             <wp:docPr id="5" name="Рисунок 5" descr="C:\Users\belov\Documents\КУРСАЧ 6 сем\prtSc\matrix.png"/>
@@ -14225,6 +15214,7 @@
       <w:pPr>
         <w:spacing w:line="360" w:lineRule="auto"/>
         <w:ind w:firstLine="567"/>
+        <w:jc w:val="both"/>
         <w:rPr>
           <w:sz w:val="28"/>
           <w:szCs w:val="28"/>
@@ -14251,7 +15241,35 @@
           <w:sz w:val="28"/>
           <w:szCs w:val="28"/>
         </w:rPr>
-        <w:t xml:space="preserve"> будут выведены все представленные в текущем методе классификации либо кластеризации числовые метрики оценки качества. На рисунке 5 изображено главное окно приложения после завершения работы алгоритма обратного распространения ошибки, на рисунке 6 – после завершения </w:t>
+        <w:t xml:space="preserve"> будут выведены все представленные в текущем методе классификации либо кластеризации числовые метрики оценки качества. На рисунке </w:t>
+      </w:r>
+      <w:r>
+        <w:rPr>
+          <w:sz w:val="28"/>
+          <w:szCs w:val="28"/>
+        </w:rPr>
+        <w:t>5.</w:t>
+      </w:r>
+      <w:r>
+        <w:rPr>
+          <w:sz w:val="28"/>
+          <w:szCs w:val="28"/>
+        </w:rPr>
+        <w:t xml:space="preserve">5 изображено главное окно приложения после завершения работы алгоритма обратного распространения ошибки, на рисунке </w:t>
+      </w:r>
+      <w:r>
+        <w:rPr>
+          <w:sz w:val="28"/>
+          <w:szCs w:val="28"/>
+        </w:rPr>
+        <w:t>5.</w:t>
+      </w:r>
+      <w:r>
+        <w:rPr>
+          <w:sz w:val="28"/>
+          <w:szCs w:val="28"/>
+        </w:rPr>
+        <w:t xml:space="preserve">6 – после завершения </w:t>
       </w:r>
       <w:proofErr w:type="gramStart"/>
       <w:r>
@@ -14273,6 +15291,7 @@
     <w:p>
       <w:pPr>
         <w:spacing w:line="360" w:lineRule="auto"/>
+        <w:jc w:val="both"/>
         <w:rPr>
           <w:sz w:val="28"/>
           <w:szCs w:val="28"/>
@@ -14325,7 +15344,7 @@
         </w:rPr>
         <w:lastRenderedPageBreak/>
         <w:drawing>
-          <wp:inline distT="0" distB="0" distL="0" distR="0" wp14:anchorId="744A8151" wp14:editId="694FF2B0">
+          <wp:inline distT="0" distB="0" distL="0" distR="0" wp14:anchorId="7F3F11BD" wp14:editId="31988A6E">
             <wp:extent cx="5191125" cy="3613092"/>
             <wp:effectExtent l="0" t="0" r="0" b="6985"/>
             <wp:docPr id="6" name="Рисунок 6" descr="C:\Users\belov\Documents\КУРСАЧ 6 сем\prtSc\bp_main.png"/>
@@ -14391,7 +15410,23 @@
           <w:sz w:val="28"/>
           <w:szCs w:val="28"/>
         </w:rPr>
-        <w:t>Рис. 5</w:t>
+        <w:t xml:space="preserve">Рис. </w:t>
+      </w:r>
+      <w:r>
+        <w:rPr>
+          <w:i/>
+          <w:sz w:val="28"/>
+          <w:szCs w:val="28"/>
+        </w:rPr>
+        <w:t>5.</w:t>
+      </w:r>
+      <w:r>
+        <w:rPr>
+          <w:i/>
+          <w:sz w:val="28"/>
+          <w:szCs w:val="28"/>
+        </w:rPr>
+        <w:t>5</w:t>
       </w:r>
       <w:r>
         <w:rPr>
@@ -14427,7 +15462,7 @@
           <w:szCs w:val="28"/>
         </w:rPr>
         <w:drawing>
-          <wp:inline distT="0" distB="0" distL="0" distR="0" wp14:anchorId="3B1E4A4A" wp14:editId="1414D87F">
+          <wp:inline distT="0" distB="0" distL="0" distR="0" wp14:anchorId="440360B9" wp14:editId="50A26CFA">
             <wp:extent cx="5186647" cy="3609975"/>
             <wp:effectExtent l="0" t="0" r="0" b="0"/>
             <wp:docPr id="7" name="Рисунок 7" descr="C:\Users\belov\Documents\КУРСАЧ 6 сем\prtSc\tree_main.png"/>
@@ -14493,7 +15528,7 @@
           <w:sz w:val="28"/>
           <w:szCs w:val="28"/>
         </w:rPr>
-        <w:t>Рис. 6</w:t>
+        <w:t xml:space="preserve">Рис. </w:t>
       </w:r>
       <w:r>
         <w:rPr>
@@ -14501,6 +15536,22 @@
           <w:sz w:val="28"/>
           <w:szCs w:val="28"/>
         </w:rPr>
+        <w:t>5.</w:t>
+      </w:r>
+      <w:r>
+        <w:rPr>
+          <w:i/>
+          <w:sz w:val="28"/>
+          <w:szCs w:val="28"/>
+        </w:rPr>
+        <w:t>6</w:t>
+      </w:r>
+      <w:r>
+        <w:rPr>
+          <w:i/>
+          <w:sz w:val="28"/>
+          <w:szCs w:val="28"/>
+        </w:rPr>
         <w:t xml:space="preserve"> – </w:t>
       </w:r>
       <w:r>
@@ -14542,36 +15593,66 @@
       <w:pPr>
         <w:pStyle w:val="1"/>
       </w:pPr>
-      <w:bookmarkStart w:id="31" w:name="_Toc387729994"/>
-      <w:bookmarkStart w:id="32" w:name="_Toc387730187"/>
+      <w:bookmarkStart w:id="49" w:name="_Toc387729994"/>
+      <w:bookmarkStart w:id="50" w:name="_Toc387774978"/>
       <w:r>
         <w:lastRenderedPageBreak/>
         <w:t>Заключение</w:t>
       </w:r>
-      <w:bookmarkEnd w:id="31"/>
-      <w:bookmarkEnd w:id="32"/>
+      <w:bookmarkEnd w:id="49"/>
+      <w:bookmarkEnd w:id="50"/>
     </w:p>
     <w:p>
       <w:pPr>
         <w:spacing w:line="360" w:lineRule="auto"/>
         <w:ind w:firstLine="567"/>
-        <w:rPr>
-          <w:sz w:val="28"/>
-          <w:szCs w:val="28"/>
-        </w:rPr>
-      </w:pPr>
-      <w:r>
-        <w:rPr>
-          <w:sz w:val="28"/>
-          <w:szCs w:val="28"/>
-        </w:rPr>
-        <w:t>В ходе выполнения данного курсового проекта было спроектировано и разработано приложение для тестирования алгоритмов машинного обучения на произвольных наборах данных и оценки их качества. В ходе тестирования приложения была подтверждена возможность его использования для заявленных в работе целей.</w:t>
+        <w:jc w:val="both"/>
+        <w:rPr>
+          <w:sz w:val="28"/>
+          <w:szCs w:val="28"/>
+        </w:rPr>
+      </w:pPr>
+      <w:r>
+        <w:rPr>
+          <w:sz w:val="28"/>
+          <w:szCs w:val="28"/>
+        </w:rPr>
+        <w:t>В х</w:t>
+      </w:r>
+      <w:r>
+        <w:rPr>
+          <w:sz w:val="28"/>
+          <w:szCs w:val="28"/>
+        </w:rPr>
+        <w:t>оде выполнения данного курсовой</w:t>
+      </w:r>
+      <w:r>
+        <w:rPr>
+          <w:sz w:val="28"/>
+          <w:szCs w:val="28"/>
+        </w:rPr>
+        <w:t xml:space="preserve"> </w:t>
+      </w:r>
+      <w:r>
+        <w:rPr>
+          <w:sz w:val="28"/>
+          <w:szCs w:val="28"/>
+        </w:rPr>
+        <w:t>работы</w:t>
+      </w:r>
+      <w:r>
+        <w:rPr>
+          <w:sz w:val="28"/>
+          <w:szCs w:val="28"/>
+        </w:rPr>
+        <w:t xml:space="preserve"> было спроектировано и разработано приложение для тестирования алгоритмов машинного обучения на произвольных наборах данных и оценки их качества. В ходе тестирования приложения была подтверждена возможность его использования для заявленных в работе целей.</w:t>
       </w:r>
     </w:p>
     <w:p>
       <w:pPr>
         <w:spacing w:line="360" w:lineRule="auto"/>
         <w:ind w:firstLine="567"/>
+        <w:jc w:val="both"/>
         <w:rPr>
           <w:sz w:val="28"/>
           <w:szCs w:val="28"/>
@@ -14779,6 +15860,7 @@
       <w:pPr>
         <w:spacing w:line="360" w:lineRule="auto"/>
         <w:ind w:firstLine="567"/>
+        <w:jc w:val="both"/>
         <w:rPr>
           <w:sz w:val="28"/>
           <w:szCs w:val="28"/>
@@ -14868,6 +15950,7 @@
       <w:pPr>
         <w:spacing w:line="360" w:lineRule="auto"/>
         <w:ind w:firstLine="567"/>
+        <w:jc w:val="both"/>
         <w:rPr>
           <w:sz w:val="28"/>
           <w:szCs w:val="28"/>
@@ -14967,6 +16050,7 @@
       <w:pPr>
         <w:spacing w:line="360" w:lineRule="auto"/>
         <w:ind w:firstLine="567"/>
+        <w:jc w:val="both"/>
         <w:rPr>
           <w:sz w:val="28"/>
           <w:szCs w:val="28"/>
@@ -15000,14 +16084,14 @@
       <w:pPr>
         <w:pStyle w:val="1"/>
       </w:pPr>
-      <w:bookmarkStart w:id="33" w:name="_Toc387729995"/>
-      <w:bookmarkStart w:id="34" w:name="_Toc387730188"/>
+      <w:bookmarkStart w:id="51" w:name="_Toc387729995"/>
+      <w:bookmarkStart w:id="52" w:name="_Toc387774979"/>
       <w:r>
         <w:lastRenderedPageBreak/>
         <w:t>Список литературы</w:t>
       </w:r>
-      <w:bookmarkEnd w:id="33"/>
-      <w:bookmarkEnd w:id="34"/>
+      <w:bookmarkEnd w:id="51"/>
+      <w:bookmarkEnd w:id="52"/>
     </w:p>
     <w:p>
       <w:pPr>
@@ -15022,6 +16106,7 @@
         <w:rPr>
           <w:sz w:val="28"/>
           <w:szCs w:val="28"/>
+          <w:lang w:val="en-US"/>
         </w:rPr>
         <w:t xml:space="preserve">[1] </w:t>
       </w:r>
@@ -15037,6 +16122,7 @@
         <w:rPr>
           <w:sz w:val="28"/>
           <w:szCs w:val="28"/>
+          <w:lang w:val="en-US"/>
         </w:rPr>
         <w:t xml:space="preserve">. </w:t>
       </w:r>
@@ -15052,6 +16138,7 @@
         <w:rPr>
           <w:sz w:val="28"/>
           <w:szCs w:val="28"/>
+          <w:lang w:val="en-US"/>
         </w:rPr>
         <w:t xml:space="preserve">, </w:t>
       </w:r>
@@ -15067,6 +16154,7 @@
         <w:rPr>
           <w:sz w:val="28"/>
           <w:szCs w:val="28"/>
+          <w:lang w:val="en-US"/>
         </w:rPr>
         <w:t xml:space="preserve">. </w:t>
       </w:r>
@@ -15082,6 +16170,7 @@
         <w:rPr>
           <w:sz w:val="28"/>
           <w:szCs w:val="28"/>
+          <w:lang w:val="en-US"/>
         </w:rPr>
         <w:t xml:space="preserve">. </w:t>
       </w:r>
@@ -15830,6 +16919,680 @@
     </w:p>
     <w:p>
       <w:pPr>
+        <w:spacing w:line="360" w:lineRule="auto"/>
+        <w:rPr>
+          <w:sz w:val="28"/>
+          <w:szCs w:val="28"/>
+        </w:rPr>
+      </w:pPr>
+      <w:r>
+        <w:rPr>
+          <w:sz w:val="28"/>
+          <w:szCs w:val="28"/>
+        </w:rPr>
+        <w:t>[9</w:t>
+      </w:r>
+      <w:r>
+        <w:rPr>
+          <w:sz w:val="28"/>
+          <w:szCs w:val="28"/>
+        </w:rPr>
+        <w:t xml:space="preserve">] </w:t>
+      </w:r>
+      <w:r>
+        <w:rPr>
+          <w:sz w:val="28"/>
+          <w:szCs w:val="28"/>
+          <w:lang w:val="en-US"/>
+        </w:rPr>
+        <w:t>Iris</w:t>
+      </w:r>
+      <w:r>
+        <w:rPr>
+          <w:sz w:val="28"/>
+          <w:szCs w:val="28"/>
+        </w:rPr>
+        <w:t xml:space="preserve"> [Электронный ресурс]. – Электронные данные. – Режим доступа</w:t>
+      </w:r>
+      <w:proofErr w:type="gramStart"/>
+      <w:r>
+        <w:rPr>
+          <w:sz w:val="28"/>
+          <w:szCs w:val="28"/>
+        </w:rPr>
+        <w:t xml:space="preserve"> :</w:t>
+      </w:r>
+      <w:proofErr w:type="gramEnd"/>
+      <w:r>
+        <w:rPr>
+          <w:sz w:val="28"/>
+          <w:szCs w:val="28"/>
+        </w:rPr>
+        <w:t xml:space="preserve"> </w:t>
+      </w:r>
+      <w:r>
+        <w:rPr>
+          <w:sz w:val="28"/>
+          <w:szCs w:val="28"/>
+        </w:rPr>
+        <w:t>http://archive.ics.uci.edu/ml/datasets/Iris</w:t>
+      </w:r>
+    </w:p>
+    <w:p>
+      <w:pPr>
+        <w:spacing w:line="360" w:lineRule="auto"/>
+        <w:rPr>
+          <w:sz w:val="28"/>
+          <w:szCs w:val="28"/>
+        </w:rPr>
+      </w:pPr>
+      <w:r>
+        <w:rPr>
+          <w:sz w:val="28"/>
+          <w:szCs w:val="28"/>
+        </w:rPr>
+        <w:t>[</w:t>
+      </w:r>
+      <w:r>
+        <w:rPr>
+          <w:sz w:val="28"/>
+          <w:szCs w:val="28"/>
+        </w:rPr>
+        <w:t>10</w:t>
+      </w:r>
+      <w:r>
+        <w:rPr>
+          <w:sz w:val="28"/>
+          <w:szCs w:val="28"/>
+        </w:rPr>
+        <w:t xml:space="preserve">] </w:t>
+      </w:r>
+      <w:r>
+        <w:rPr>
+          <w:sz w:val="28"/>
+          <w:szCs w:val="28"/>
+          <w:lang w:val="en-US"/>
+        </w:rPr>
+        <w:t>HIGGS</w:t>
+      </w:r>
+      <w:r>
+        <w:rPr>
+          <w:sz w:val="28"/>
+          <w:szCs w:val="28"/>
+        </w:rPr>
+        <w:t xml:space="preserve"> [Электронный ресурс]. – Электронные данные. – Режим доступа</w:t>
+      </w:r>
+      <w:proofErr w:type="gramStart"/>
+      <w:r>
+        <w:rPr>
+          <w:sz w:val="28"/>
+          <w:szCs w:val="28"/>
+        </w:rPr>
+        <w:t xml:space="preserve"> :</w:t>
+      </w:r>
+      <w:proofErr w:type="gramEnd"/>
+      <w:r>
+        <w:rPr>
+          <w:sz w:val="28"/>
+          <w:szCs w:val="28"/>
+        </w:rPr>
+        <w:t xml:space="preserve"> </w:t>
+      </w:r>
+      <w:r>
+        <w:rPr>
+          <w:sz w:val="28"/>
+          <w:szCs w:val="28"/>
+        </w:rPr>
+        <w:t>http://archive.ics.uci.edu/ml/datasets/HIGGS</w:t>
+      </w:r>
+    </w:p>
+    <w:p>
+      <w:pPr>
+        <w:spacing w:line="360" w:lineRule="auto"/>
+        <w:rPr>
+          <w:sz w:val="28"/>
+          <w:szCs w:val="28"/>
+        </w:rPr>
+      </w:pPr>
+      <w:r>
+        <w:rPr>
+          <w:sz w:val="28"/>
+          <w:szCs w:val="28"/>
+        </w:rPr>
+        <w:t>[</w:t>
+      </w:r>
+      <w:r>
+        <w:rPr>
+          <w:sz w:val="28"/>
+          <w:szCs w:val="28"/>
+        </w:rPr>
+        <w:t>11</w:t>
+      </w:r>
+      <w:r>
+        <w:rPr>
+          <w:sz w:val="28"/>
+          <w:szCs w:val="28"/>
+        </w:rPr>
+        <w:t xml:space="preserve">] </w:t>
+      </w:r>
+      <w:r>
+        <w:rPr>
+          <w:sz w:val="28"/>
+          <w:szCs w:val="28"/>
+          <w:lang w:val="en-US"/>
+        </w:rPr>
+        <w:t>Computer</w:t>
+      </w:r>
+      <w:r>
+        <w:rPr>
+          <w:sz w:val="28"/>
+          <w:szCs w:val="28"/>
+        </w:rPr>
+        <w:t xml:space="preserve"> </w:t>
+      </w:r>
+      <w:r>
+        <w:rPr>
+          <w:sz w:val="28"/>
+          <w:szCs w:val="28"/>
+          <w:lang w:val="en-US"/>
+        </w:rPr>
+        <w:t>Hardware</w:t>
+      </w:r>
+      <w:r>
+        <w:rPr>
+          <w:sz w:val="28"/>
+          <w:szCs w:val="28"/>
+        </w:rPr>
+        <w:t xml:space="preserve"> </w:t>
+      </w:r>
+      <w:r>
+        <w:rPr>
+          <w:sz w:val="28"/>
+          <w:szCs w:val="28"/>
+          <w:lang w:val="en-US"/>
+        </w:rPr>
+        <w:t>Data</w:t>
+      </w:r>
+      <w:r>
+        <w:rPr>
+          <w:sz w:val="28"/>
+          <w:szCs w:val="28"/>
+        </w:rPr>
+        <w:t xml:space="preserve"> </w:t>
+      </w:r>
+      <w:r>
+        <w:rPr>
+          <w:sz w:val="28"/>
+          <w:szCs w:val="28"/>
+          <w:lang w:val="en-US"/>
+        </w:rPr>
+        <w:t>Set</w:t>
+      </w:r>
+      <w:r>
+        <w:rPr>
+          <w:sz w:val="28"/>
+          <w:szCs w:val="28"/>
+        </w:rPr>
+        <w:t xml:space="preserve"> </w:t>
+      </w:r>
+      <w:r>
+        <w:rPr>
+          <w:sz w:val="28"/>
+          <w:szCs w:val="28"/>
+        </w:rPr>
+        <w:t>[Электронный ресурс]. – Электронные данные. – Режим доступа</w:t>
+      </w:r>
+      <w:proofErr w:type="gramStart"/>
+      <w:r>
+        <w:rPr>
+          <w:sz w:val="28"/>
+          <w:szCs w:val="28"/>
+        </w:rPr>
+        <w:t xml:space="preserve"> :</w:t>
+      </w:r>
+      <w:proofErr w:type="gramEnd"/>
+      <w:r>
+        <w:rPr>
+          <w:sz w:val="28"/>
+          <w:szCs w:val="28"/>
+        </w:rPr>
+        <w:t xml:space="preserve"> http://archive.ics.uci.edu/ml/datasets/Computer+Hardware</w:t>
+      </w:r>
+    </w:p>
+    <w:p>
+      <w:pPr>
+        <w:spacing w:line="360" w:lineRule="auto"/>
+        <w:rPr>
+          <w:sz w:val="28"/>
+          <w:szCs w:val="28"/>
+        </w:rPr>
+      </w:pPr>
+      <w:r>
+        <w:rPr>
+          <w:sz w:val="28"/>
+          <w:szCs w:val="28"/>
+        </w:rPr>
+        <w:t>[1</w:t>
+      </w:r>
+      <w:r>
+        <w:rPr>
+          <w:sz w:val="28"/>
+          <w:szCs w:val="28"/>
+        </w:rPr>
+        <w:t>2</w:t>
+      </w:r>
+      <w:r>
+        <w:rPr>
+          <w:sz w:val="28"/>
+          <w:szCs w:val="28"/>
+        </w:rPr>
+        <w:t xml:space="preserve">] </w:t>
+      </w:r>
+      <w:r>
+        <w:rPr>
+          <w:sz w:val="28"/>
+          <w:szCs w:val="28"/>
+          <w:lang w:val="en-US"/>
+        </w:rPr>
+        <w:t>Heart</w:t>
+      </w:r>
+      <w:r>
+        <w:rPr>
+          <w:sz w:val="28"/>
+          <w:szCs w:val="28"/>
+        </w:rPr>
+        <w:t xml:space="preserve"> </w:t>
+      </w:r>
+      <w:r>
+        <w:rPr>
+          <w:sz w:val="28"/>
+          <w:szCs w:val="28"/>
+          <w:lang w:val="en-US"/>
+        </w:rPr>
+        <w:t>Disease</w:t>
+      </w:r>
+      <w:r>
+        <w:rPr>
+          <w:sz w:val="28"/>
+          <w:szCs w:val="28"/>
+        </w:rPr>
+        <w:t xml:space="preserve"> </w:t>
+      </w:r>
+      <w:r>
+        <w:rPr>
+          <w:sz w:val="28"/>
+          <w:szCs w:val="28"/>
+          <w:lang w:val="en-US"/>
+        </w:rPr>
+        <w:t>Data</w:t>
+      </w:r>
+      <w:r>
+        <w:rPr>
+          <w:sz w:val="28"/>
+          <w:szCs w:val="28"/>
+        </w:rPr>
+        <w:t xml:space="preserve"> </w:t>
+      </w:r>
+      <w:r>
+        <w:rPr>
+          <w:sz w:val="28"/>
+          <w:szCs w:val="28"/>
+          <w:lang w:val="en-US"/>
+        </w:rPr>
+        <w:t>Set</w:t>
+      </w:r>
+      <w:r>
+        <w:rPr>
+          <w:sz w:val="28"/>
+          <w:szCs w:val="28"/>
+        </w:rPr>
+        <w:t xml:space="preserve"> [Электронный ресурс]. – Электронные данные. – Режим доступа</w:t>
+      </w:r>
+      <w:proofErr w:type="gramStart"/>
+      <w:r>
+        <w:rPr>
+          <w:sz w:val="28"/>
+          <w:szCs w:val="28"/>
+        </w:rPr>
+        <w:t xml:space="preserve"> :</w:t>
+      </w:r>
+      <w:proofErr w:type="gramEnd"/>
+      <w:r>
+        <w:rPr>
+          <w:sz w:val="28"/>
+          <w:szCs w:val="28"/>
+        </w:rPr>
+        <w:t xml:space="preserve"> </w:t>
+      </w:r>
+      <w:r>
+        <w:rPr>
+          <w:sz w:val="28"/>
+          <w:szCs w:val="28"/>
+        </w:rPr>
+        <w:t>http://archive.ics.uci.edu/ml/datasets/Heart+Disease</w:t>
+      </w:r>
+    </w:p>
+    <w:p>
+      <w:pPr>
+        <w:spacing w:line="360" w:lineRule="auto"/>
+        <w:rPr>
+          <w:sz w:val="28"/>
+          <w:szCs w:val="28"/>
+        </w:rPr>
+      </w:pPr>
+      <w:r>
+        <w:rPr>
+          <w:sz w:val="28"/>
+          <w:szCs w:val="28"/>
+        </w:rPr>
+        <w:t>[1</w:t>
+      </w:r>
+      <w:r>
+        <w:rPr>
+          <w:sz w:val="28"/>
+          <w:szCs w:val="28"/>
+        </w:rPr>
+        <w:t>3</w:t>
+      </w:r>
+      <w:r>
+        <w:rPr>
+          <w:sz w:val="28"/>
+          <w:szCs w:val="28"/>
+        </w:rPr>
+        <w:t xml:space="preserve">] </w:t>
+      </w:r>
+      <w:r>
+        <w:rPr>
+          <w:sz w:val="28"/>
+          <w:szCs w:val="28"/>
+          <w:lang w:val="en-US"/>
+        </w:rPr>
+        <w:t>Auto</w:t>
+      </w:r>
+      <w:r>
+        <w:rPr>
+          <w:sz w:val="28"/>
+          <w:szCs w:val="28"/>
+        </w:rPr>
+        <w:t xml:space="preserve"> </w:t>
+      </w:r>
+      <w:r>
+        <w:rPr>
+          <w:sz w:val="28"/>
+          <w:szCs w:val="28"/>
+          <w:lang w:val="en-US"/>
+        </w:rPr>
+        <w:t>MPG</w:t>
+      </w:r>
+      <w:r>
+        <w:rPr>
+          <w:sz w:val="28"/>
+          <w:szCs w:val="28"/>
+        </w:rPr>
+        <w:t xml:space="preserve"> </w:t>
+      </w:r>
+      <w:r>
+        <w:rPr>
+          <w:sz w:val="28"/>
+          <w:szCs w:val="28"/>
+          <w:lang w:val="en-US"/>
+        </w:rPr>
+        <w:t>Data</w:t>
+      </w:r>
+      <w:r>
+        <w:rPr>
+          <w:sz w:val="28"/>
+          <w:szCs w:val="28"/>
+        </w:rPr>
+        <w:t xml:space="preserve"> </w:t>
+      </w:r>
+      <w:r>
+        <w:rPr>
+          <w:sz w:val="28"/>
+          <w:szCs w:val="28"/>
+          <w:lang w:val="en-US"/>
+        </w:rPr>
+        <w:t>Set</w:t>
+      </w:r>
+      <w:r>
+        <w:rPr>
+          <w:sz w:val="28"/>
+          <w:szCs w:val="28"/>
+        </w:rPr>
+        <w:t xml:space="preserve"> </w:t>
+      </w:r>
+      <w:r>
+        <w:rPr>
+          <w:sz w:val="28"/>
+          <w:szCs w:val="28"/>
+        </w:rPr>
+        <w:t>[Электронный ресурс]. – Электронные данные. – Режим доступа</w:t>
+      </w:r>
+      <w:proofErr w:type="gramStart"/>
+      <w:r>
+        <w:rPr>
+          <w:sz w:val="28"/>
+          <w:szCs w:val="28"/>
+        </w:rPr>
+        <w:t xml:space="preserve"> :</w:t>
+      </w:r>
+      <w:proofErr w:type="gramEnd"/>
+      <w:r>
+        <w:rPr>
+          <w:sz w:val="28"/>
+          <w:szCs w:val="28"/>
+        </w:rPr>
+        <w:t xml:space="preserve"> </w:t>
+      </w:r>
+      <w:r>
+        <w:rPr>
+          <w:sz w:val="28"/>
+          <w:szCs w:val="28"/>
+        </w:rPr>
+        <w:t>http://archive.ics.uci.edu/ml/datasets/Auto+MPG</w:t>
+      </w:r>
+    </w:p>
+    <w:p>
+      <w:pPr>
+        <w:spacing w:line="360" w:lineRule="auto"/>
+        <w:rPr>
+          <w:sz w:val="28"/>
+          <w:szCs w:val="28"/>
+        </w:rPr>
+      </w:pPr>
+      <w:r>
+        <w:rPr>
+          <w:sz w:val="28"/>
+          <w:szCs w:val="28"/>
+        </w:rPr>
+        <w:t>[1</w:t>
+      </w:r>
+      <w:r>
+        <w:rPr>
+          <w:sz w:val="28"/>
+          <w:szCs w:val="28"/>
+        </w:rPr>
+        <w:t>4</w:t>
+      </w:r>
+      <w:r>
+        <w:rPr>
+          <w:sz w:val="28"/>
+          <w:szCs w:val="28"/>
+        </w:rPr>
+        <w:t xml:space="preserve">] </w:t>
+      </w:r>
+      <w:r>
+        <w:rPr>
+          <w:sz w:val="28"/>
+          <w:szCs w:val="28"/>
+          <w:lang w:val="en-US"/>
+        </w:rPr>
+        <w:t>Million</w:t>
+      </w:r>
+      <w:r>
+        <w:rPr>
+          <w:sz w:val="28"/>
+          <w:szCs w:val="28"/>
+        </w:rPr>
+        <w:t xml:space="preserve"> </w:t>
+      </w:r>
+      <w:r>
+        <w:rPr>
+          <w:sz w:val="28"/>
+          <w:szCs w:val="28"/>
+          <w:lang w:val="en-US"/>
+        </w:rPr>
+        <w:t>Song</w:t>
+      </w:r>
+      <w:r>
+        <w:rPr>
+          <w:sz w:val="28"/>
+          <w:szCs w:val="28"/>
+        </w:rPr>
+        <w:t xml:space="preserve"> </w:t>
+      </w:r>
+      <w:r>
+        <w:rPr>
+          <w:sz w:val="28"/>
+          <w:szCs w:val="28"/>
+          <w:lang w:val="en-US"/>
+        </w:rPr>
+        <w:t>Dataset</w:t>
+      </w:r>
+      <w:r>
+        <w:rPr>
+          <w:sz w:val="28"/>
+          <w:szCs w:val="28"/>
+        </w:rPr>
+        <w:t xml:space="preserve"> [Электронный ресурс]. – Электронные данные. – Режим доступа</w:t>
+      </w:r>
+      <w:proofErr w:type="gramStart"/>
+      <w:r>
+        <w:rPr>
+          <w:sz w:val="28"/>
+          <w:szCs w:val="28"/>
+        </w:rPr>
+        <w:t xml:space="preserve"> :</w:t>
+      </w:r>
+      <w:proofErr w:type="gramEnd"/>
+      <w:r>
+        <w:rPr>
+          <w:sz w:val="28"/>
+          <w:szCs w:val="28"/>
+        </w:rPr>
+        <w:t xml:space="preserve"> </w:t>
+      </w:r>
+      <w:r>
+        <w:rPr>
+          <w:sz w:val="28"/>
+          <w:szCs w:val="28"/>
+        </w:rPr>
+        <w:t>http://labrosa.ee.columbia.edu/millionsong/</w:t>
+      </w:r>
+    </w:p>
+    <w:p>
+      <w:pPr>
+        <w:spacing w:line="360" w:lineRule="auto"/>
+        <w:rPr>
+          <w:sz w:val="28"/>
+          <w:szCs w:val="28"/>
+        </w:rPr>
+      </w:pPr>
+      <w:r>
+        <w:rPr>
+          <w:sz w:val="28"/>
+          <w:szCs w:val="28"/>
+        </w:rPr>
+        <w:lastRenderedPageBreak/>
+        <w:t>[1</w:t>
+      </w:r>
+      <w:r>
+        <w:rPr>
+          <w:sz w:val="28"/>
+          <w:szCs w:val="28"/>
+        </w:rPr>
+        <w:t>5</w:t>
+      </w:r>
+      <w:r>
+        <w:rPr>
+          <w:sz w:val="28"/>
+          <w:szCs w:val="28"/>
+        </w:rPr>
+        <w:t xml:space="preserve">] </w:t>
+      </w:r>
+      <w:r>
+        <w:rPr>
+          <w:sz w:val="28"/>
+          <w:szCs w:val="28"/>
+          <w:lang w:val="en-US"/>
+        </w:rPr>
+        <w:t>Asteroids</w:t>
+      </w:r>
+      <w:r>
+        <w:rPr>
+          <w:sz w:val="28"/>
+          <w:szCs w:val="28"/>
+        </w:rPr>
+        <w:t xml:space="preserve"> [Электронный ресурс]. – Электронные данные. – Режим доступа</w:t>
+      </w:r>
+      <w:proofErr w:type="gramStart"/>
+      <w:r>
+        <w:rPr>
+          <w:sz w:val="28"/>
+          <w:szCs w:val="28"/>
+        </w:rPr>
+        <w:t xml:space="preserve"> :</w:t>
+      </w:r>
+      <w:proofErr w:type="gramEnd"/>
+      <w:r>
+        <w:rPr>
+          <w:sz w:val="28"/>
+          <w:szCs w:val="28"/>
+        </w:rPr>
+        <w:t xml:space="preserve"> </w:t>
+      </w:r>
+      <w:r>
+        <w:rPr>
+          <w:sz w:val="28"/>
+          <w:szCs w:val="28"/>
+        </w:rPr>
+        <w:t>http://www.freebase.com/astronomy/asteroid</w:t>
+      </w:r>
+    </w:p>
+    <w:p>
+      <w:pPr>
+        <w:spacing w:line="360" w:lineRule="auto"/>
+      </w:pPr>
+    </w:p>
+    <w:p>
+      <w:pPr>
+        <w:spacing w:line="360" w:lineRule="auto"/>
+        <w:rPr>
+          <w:sz w:val="28"/>
+          <w:szCs w:val="28"/>
+        </w:rPr>
+      </w:pPr>
+    </w:p>
+    <w:p>
+      <w:pPr>
+        <w:spacing w:line="360" w:lineRule="auto"/>
+        <w:rPr>
+          <w:sz w:val="28"/>
+          <w:szCs w:val="28"/>
+        </w:rPr>
+      </w:pPr>
+    </w:p>
+    <w:p>
+      <w:pPr>
+        <w:spacing w:line="360" w:lineRule="auto"/>
+        <w:rPr>
+          <w:sz w:val="28"/>
+          <w:szCs w:val="28"/>
+        </w:rPr>
+      </w:pPr>
+    </w:p>
+    <w:p>
+      <w:pPr>
         <w:spacing w:after="200" w:line="276" w:lineRule="auto"/>
       </w:pPr>
       <w:r>
@@ -15843,14 +17606,14 @@
           <w:lang w:val="en-US"/>
         </w:rPr>
       </w:pPr>
-      <w:bookmarkStart w:id="35" w:name="_Toc387729996"/>
-      <w:bookmarkStart w:id="36" w:name="_Toc387730189"/>
+      <w:bookmarkStart w:id="53" w:name="_Toc387729996"/>
+      <w:bookmarkStart w:id="54" w:name="_Toc387774980"/>
       <w:r>
         <w:lastRenderedPageBreak/>
         <w:t>Приложение</w:t>
       </w:r>
-      <w:bookmarkEnd w:id="35"/>
-      <w:bookmarkEnd w:id="36"/>
+      <w:bookmarkEnd w:id="53"/>
+      <w:bookmarkEnd w:id="54"/>
     </w:p>
     <w:p>
       <w:pPr>
@@ -19465,6 +21228,9 @@
       <w:pPr>
         <w:spacing w:after="200"/>
         <w:contextualSpacing/>
+        <w:rPr>
+          <w:lang w:val="en-US"/>
+        </w:rPr>
       </w:pPr>
       <w:r>
         <w:rPr>
@@ -19472,19 +21238,33 @@
         </w:rPr>
         <w:t xml:space="preserve">        </w:t>
       </w:r>
-      <w:r>
-        <w:t>:param hiddenclass:</w:t>
-      </w:r>
-    </w:p>
-    <w:p>
-      <w:pPr>
-        <w:spacing w:after="200"/>
-        <w:contextualSpacing/>
-        <w:rPr>
-          <w:lang w:val="en-US"/>
-        </w:rPr>
-      </w:pPr>
-      <w:r>
+      <w:proofErr w:type="gramStart"/>
+      <w:r>
+        <w:rPr>
+          <w:lang w:val="en-US"/>
+        </w:rPr>
+        <w:t>:param</w:t>
+      </w:r>
+      <w:proofErr w:type="gramEnd"/>
+      <w:r>
+        <w:rPr>
+          <w:lang w:val="en-US"/>
+        </w:rPr>
+        <w:t xml:space="preserve"> hiddenclass:</w:t>
+      </w:r>
+    </w:p>
+    <w:p>
+      <w:pPr>
+        <w:spacing w:after="200"/>
+        <w:contextualSpacing/>
+        <w:rPr>
+          <w:lang w:val="en-US"/>
+        </w:rPr>
+      </w:pPr>
+      <w:r>
+        <w:rPr>
+          <w:lang w:val="en-US"/>
+        </w:rPr>
         <w:lastRenderedPageBreak/>
         <w:t xml:space="preserve">        """</w:t>
       </w:r>
@@ -30753,10 +32533,10 @@
         </w:rPr>
         <w:lastRenderedPageBreak/>
         <w:drawing>
-          <wp:inline distT="0" distB="0" distL="0" distR="0" wp14:anchorId="57A500FA" wp14:editId="70234DF6">
-            <wp:extent cx="8462917" cy="6017488"/>
-            <wp:effectExtent l="3493" t="0" r="0" b="0"/>
-            <wp:docPr id="9" name="Рисунок 9" descr="C:\Users\belov\Documents\КУРСАЧ 6 сем\diagrams\BlockDiagram.png"/>
+          <wp:inline distT="0" distB="0" distL="0" distR="0">
+            <wp:extent cx="8677625" cy="6220041"/>
+            <wp:effectExtent l="0" t="9525" r="0" b="0"/>
+            <wp:docPr id="8" name="Рисунок 8" descr="C:\Users\belov\Documents\КУРСАЧ 6 сем\diagrams\BlockDiagram.png"/>
             <wp:cNvGraphicFramePr>
               <a:graphicFrameLocks xmlns:a="http://schemas.openxmlformats.org/drawingml/2006/main" noChangeAspect="1"/>
             </wp:cNvGraphicFramePr>
@@ -30764,7 +32544,7 @@
               <a:graphicData uri="http://schemas.openxmlformats.org/drawingml/2006/picture">
                 <pic:pic xmlns:pic="http://schemas.openxmlformats.org/drawingml/2006/picture">
                   <pic:nvPicPr>
-                    <pic:cNvPr id="0" name="Picture 3" descr="C:\Users\belov\Documents\КУРСАЧ 6 сем\diagrams\BlockDiagram.png"/>
+                    <pic:cNvPr id="0" name="Picture 1" descr="C:\Users\belov\Documents\КУРСАЧ 6 сем\diagrams\BlockDiagram.png"/>
                     <pic:cNvPicPr>
                       <a:picLocks noChangeAspect="1" noChangeArrowheads="1"/>
                     </pic:cNvPicPr>
@@ -30777,13 +32557,13 @@
                         </a:ext>
                       </a:extLst>
                     </a:blip>
-                    <a:srcRect l="1110" t="581"/>
+                    <a:srcRect l="1845" t="521"/>
                     <a:stretch/>
                   </pic:blipFill>
                   <pic:spPr bwMode="auto">
                     <a:xfrm rot="16200000">
                       <a:off x="0" y="0"/>
-                      <a:ext cx="8464389" cy="6018535"/>
+                      <a:ext cx="8677722" cy="6220111"/>
                     </a:xfrm>
                     <a:prstGeom prst="rect">
                       <a:avLst/>
@@ -30884,8 +32664,6 @@
           </wp:inline>
         </w:drawing>
       </w:r>
-      <w:bookmarkStart w:id="37" w:name="_GoBack"/>
-      <w:bookmarkEnd w:id="37"/>
     </w:p>
     <w:sectPr>
       <w:pgSz w:w="11906" w:h="16838"/>
@@ -30945,7 +32723,7 @@
           <w:rPr>
             <w:noProof/>
           </w:rPr>
-          <w:t>50</w:t>
+          <w:t>28</w:t>
         </w:r>
         <w:r>
           <w:fldChar w:fldCharType="end"/>
@@ -31268,6 +33046,127 @@
     </w:lvl>
   </w:abstractNum>
   <w:abstractNum w:abstractNumId="3">
+    <w:nsid w:val="0DEF4271"/>
+    <w:multiLevelType w:val="multilevel"/>
+    <w:tmpl w:val="EFCC0860"/>
+    <w:lvl w:ilvl="0">
+      <w:start w:val="1"/>
+      <w:numFmt w:val="decimal"/>
+      <w:lvlText w:val="%1."/>
+      <w:lvlJc w:val="left"/>
+      <w:pPr>
+        <w:ind w:left="720" w:hanging="360"/>
+      </w:pPr>
+      <w:rPr>
+        <w:rFonts w:hint="default"/>
+      </w:rPr>
+    </w:lvl>
+    <w:lvl w:ilvl="1">
+      <w:start w:val="6"/>
+      <w:numFmt w:val="decimal"/>
+      <w:isLgl/>
+      <w:lvlText w:val="%1.%2"/>
+      <w:lvlJc w:val="left"/>
+      <w:pPr>
+        <w:ind w:left="987" w:hanging="420"/>
+      </w:pPr>
+      <w:rPr>
+        <w:rFonts w:hint="default"/>
+      </w:rPr>
+    </w:lvl>
+    <w:lvl w:ilvl="2">
+      <w:start w:val="1"/>
+      <w:numFmt w:val="decimal"/>
+      <w:isLgl/>
+      <w:lvlText w:val="%1.%2.%3"/>
+      <w:lvlJc w:val="left"/>
+      <w:pPr>
+        <w:ind w:left="1494" w:hanging="720"/>
+      </w:pPr>
+      <w:rPr>
+        <w:rFonts w:hint="default"/>
+      </w:rPr>
+    </w:lvl>
+    <w:lvl w:ilvl="3">
+      <w:start w:val="1"/>
+      <w:numFmt w:val="decimal"/>
+      <w:isLgl/>
+      <w:lvlText w:val="%1.%2.%3.%4"/>
+      <w:lvlJc w:val="left"/>
+      <w:pPr>
+        <w:ind w:left="2061" w:hanging="1080"/>
+      </w:pPr>
+      <w:rPr>
+        <w:rFonts w:hint="default"/>
+      </w:rPr>
+    </w:lvl>
+    <w:lvl w:ilvl="4">
+      <w:start w:val="1"/>
+      <w:numFmt w:val="decimal"/>
+      <w:isLgl/>
+      <w:lvlText w:val="%1.%2.%3.%4.%5"/>
+      <w:lvlJc w:val="left"/>
+      <w:pPr>
+        <w:ind w:left="2268" w:hanging="1080"/>
+      </w:pPr>
+      <w:rPr>
+        <w:rFonts w:hint="default"/>
+      </w:rPr>
+    </w:lvl>
+    <w:lvl w:ilvl="5">
+      <w:start w:val="1"/>
+      <w:numFmt w:val="decimal"/>
+      <w:isLgl/>
+      <w:lvlText w:val="%1.%2.%3.%4.%5.%6"/>
+      <w:lvlJc w:val="left"/>
+      <w:pPr>
+        <w:ind w:left="2835" w:hanging="1440"/>
+      </w:pPr>
+      <w:rPr>
+        <w:rFonts w:hint="default"/>
+      </w:rPr>
+    </w:lvl>
+    <w:lvl w:ilvl="6">
+      <w:start w:val="1"/>
+      <w:numFmt w:val="decimal"/>
+      <w:isLgl/>
+      <w:lvlText w:val="%1.%2.%3.%4.%5.%6.%7"/>
+      <w:lvlJc w:val="left"/>
+      <w:pPr>
+        <w:ind w:left="3042" w:hanging="1440"/>
+      </w:pPr>
+      <w:rPr>
+        <w:rFonts w:hint="default"/>
+      </w:rPr>
+    </w:lvl>
+    <w:lvl w:ilvl="7">
+      <w:start w:val="1"/>
+      <w:numFmt w:val="decimal"/>
+      <w:isLgl/>
+      <w:lvlText w:val="%1.%2.%3.%4.%5.%6.%7.%8"/>
+      <w:lvlJc w:val="left"/>
+      <w:pPr>
+        <w:ind w:left="3609" w:hanging="1800"/>
+      </w:pPr>
+      <w:rPr>
+        <w:rFonts w:hint="default"/>
+      </w:rPr>
+    </w:lvl>
+    <w:lvl w:ilvl="8">
+      <w:start w:val="1"/>
+      <w:numFmt w:val="decimal"/>
+      <w:isLgl/>
+      <w:lvlText w:val="%1.%2.%3.%4.%5.%6.%7.%8.%9"/>
+      <w:lvlJc w:val="left"/>
+      <w:pPr>
+        <w:ind w:left="4176" w:hanging="2160"/>
+      </w:pPr>
+      <w:rPr>
+        <w:rFonts w:hint="default"/>
+      </w:rPr>
+    </w:lvl>
+  </w:abstractNum>
+  <w:abstractNum w:abstractNumId="4">
     <w:nsid w:val="1C691067"/>
     <w:multiLevelType w:val="hybridMultilevel"/>
     <w:tmpl w:val="FCD8A728"/>
@@ -31353,7 +33252,7 @@
       </w:pPr>
     </w:lvl>
   </w:abstractNum>
-  <w:abstractNum w:abstractNumId="4">
+  <w:abstractNum w:abstractNumId="5">
     <w:nsid w:val="1F733AC8"/>
     <w:multiLevelType w:val="multilevel"/>
     <w:tmpl w:val="7C4620BE"/>
@@ -31466,7 +33365,7 @@
       </w:rPr>
     </w:lvl>
   </w:abstractNum>
-  <w:abstractNum w:abstractNumId="5">
+  <w:abstractNum w:abstractNumId="6">
     <w:nsid w:val="20EF21DD"/>
     <w:multiLevelType w:val="hybridMultilevel"/>
     <w:tmpl w:val="74BE3E68"/>
@@ -31579,7 +33478,7 @@
       </w:rPr>
     </w:lvl>
   </w:abstractNum>
-  <w:abstractNum w:abstractNumId="6">
+  <w:abstractNum w:abstractNumId="7">
     <w:nsid w:val="27690E5A"/>
     <w:multiLevelType w:val="hybridMultilevel"/>
     <w:tmpl w:val="8BD03FF6"/>
@@ -31668,7 +33567,7 @@
       </w:pPr>
     </w:lvl>
   </w:abstractNum>
-  <w:abstractNum w:abstractNumId="7">
+  <w:abstractNum w:abstractNumId="8">
     <w:nsid w:val="29E025FD"/>
     <w:multiLevelType w:val="hybridMultilevel"/>
     <w:tmpl w:val="6C9E6B4A"/>
@@ -31754,7 +33653,7 @@
       </w:pPr>
     </w:lvl>
   </w:abstractNum>
-  <w:abstractNum w:abstractNumId="8">
+  <w:abstractNum w:abstractNumId="9">
     <w:nsid w:val="30892816"/>
     <w:multiLevelType w:val="hybridMultilevel"/>
     <w:tmpl w:val="F8B876C2"/>
@@ -31840,7 +33739,120 @@
       </w:pPr>
     </w:lvl>
   </w:abstractNum>
-  <w:abstractNum w:abstractNumId="9">
+  <w:abstractNum w:abstractNumId="10">
+    <w:nsid w:val="35263559"/>
+    <w:multiLevelType w:val="hybridMultilevel"/>
+    <w:tmpl w:val="AA90FB30"/>
+    <w:lvl w:ilvl="0" w:tplc="04190001">
+      <w:start w:val="1"/>
+      <w:numFmt w:val="bullet"/>
+      <w:lvlText w:val=""/>
+      <w:lvlJc w:val="left"/>
+      <w:pPr>
+        <w:ind w:left="720" w:hanging="360"/>
+      </w:pPr>
+      <w:rPr>
+        <w:rFonts w:ascii="Symbol" w:hAnsi="Symbol" w:hint="default"/>
+      </w:rPr>
+    </w:lvl>
+    <w:lvl w:ilvl="1" w:tplc="04190003" w:tentative="1">
+      <w:start w:val="1"/>
+      <w:numFmt w:val="bullet"/>
+      <w:lvlText w:val="o"/>
+      <w:lvlJc w:val="left"/>
+      <w:pPr>
+        <w:ind w:left="1440" w:hanging="360"/>
+      </w:pPr>
+      <w:rPr>
+        <w:rFonts w:ascii="Courier New" w:hAnsi="Courier New" w:cs="Courier New" w:hint="default"/>
+      </w:rPr>
+    </w:lvl>
+    <w:lvl w:ilvl="2" w:tplc="04190005" w:tentative="1">
+      <w:start w:val="1"/>
+      <w:numFmt w:val="bullet"/>
+      <w:lvlText w:val=""/>
+      <w:lvlJc w:val="left"/>
+      <w:pPr>
+        <w:ind w:left="2160" w:hanging="360"/>
+      </w:pPr>
+      <w:rPr>
+        <w:rFonts w:ascii="Wingdings" w:hAnsi="Wingdings" w:hint="default"/>
+      </w:rPr>
+    </w:lvl>
+    <w:lvl w:ilvl="3" w:tplc="04190001" w:tentative="1">
+      <w:start w:val="1"/>
+      <w:numFmt w:val="bullet"/>
+      <w:lvlText w:val=""/>
+      <w:lvlJc w:val="left"/>
+      <w:pPr>
+        <w:ind w:left="2880" w:hanging="360"/>
+      </w:pPr>
+      <w:rPr>
+        <w:rFonts w:ascii="Symbol" w:hAnsi="Symbol" w:hint="default"/>
+      </w:rPr>
+    </w:lvl>
+    <w:lvl w:ilvl="4" w:tplc="04190003" w:tentative="1">
+      <w:start w:val="1"/>
+      <w:numFmt w:val="bullet"/>
+      <w:lvlText w:val="o"/>
+      <w:lvlJc w:val="left"/>
+      <w:pPr>
+        <w:ind w:left="3600" w:hanging="360"/>
+      </w:pPr>
+      <w:rPr>
+        <w:rFonts w:ascii="Courier New" w:hAnsi="Courier New" w:cs="Courier New" w:hint="default"/>
+      </w:rPr>
+    </w:lvl>
+    <w:lvl w:ilvl="5" w:tplc="04190005" w:tentative="1">
+      <w:start w:val="1"/>
+      <w:numFmt w:val="bullet"/>
+      <w:lvlText w:val=""/>
+      <w:lvlJc w:val="left"/>
+      <w:pPr>
+        <w:ind w:left="4320" w:hanging="360"/>
+      </w:pPr>
+      <w:rPr>
+        <w:rFonts w:ascii="Wingdings" w:hAnsi="Wingdings" w:hint="default"/>
+      </w:rPr>
+    </w:lvl>
+    <w:lvl w:ilvl="6" w:tplc="04190001" w:tentative="1">
+      <w:start w:val="1"/>
+      <w:numFmt w:val="bullet"/>
+      <w:lvlText w:val=""/>
+      <w:lvlJc w:val="left"/>
+      <w:pPr>
+        <w:ind w:left="5040" w:hanging="360"/>
+      </w:pPr>
+      <w:rPr>
+        <w:rFonts w:ascii="Symbol" w:hAnsi="Symbol" w:hint="default"/>
+      </w:rPr>
+    </w:lvl>
+    <w:lvl w:ilvl="7" w:tplc="04190003" w:tentative="1">
+      <w:start w:val="1"/>
+      <w:numFmt w:val="bullet"/>
+      <w:lvlText w:val="o"/>
+      <w:lvlJc w:val="left"/>
+      <w:pPr>
+        <w:ind w:left="5760" w:hanging="360"/>
+      </w:pPr>
+      <w:rPr>
+        <w:rFonts w:ascii="Courier New" w:hAnsi="Courier New" w:cs="Courier New" w:hint="default"/>
+      </w:rPr>
+    </w:lvl>
+    <w:lvl w:ilvl="8" w:tplc="04190005" w:tentative="1">
+      <w:start w:val="1"/>
+      <w:numFmt w:val="bullet"/>
+      <w:lvlText w:val=""/>
+      <w:lvlJc w:val="left"/>
+      <w:pPr>
+        <w:ind w:left="6480" w:hanging="360"/>
+      </w:pPr>
+      <w:rPr>
+        <w:rFonts w:ascii="Wingdings" w:hAnsi="Wingdings" w:hint="default"/>
+      </w:rPr>
+    </w:lvl>
+  </w:abstractNum>
+  <w:abstractNum w:abstractNumId="11">
     <w:nsid w:val="4CF1077A"/>
     <w:multiLevelType w:val="hybridMultilevel"/>
     <w:tmpl w:val="69A8CAE6"/>
@@ -31926,7 +33938,7 @@
       </w:pPr>
     </w:lvl>
   </w:abstractNum>
-  <w:abstractNum w:abstractNumId="10">
+  <w:abstractNum w:abstractNumId="12">
     <w:nsid w:val="5BFB7F4E"/>
     <w:multiLevelType w:val="hybridMultilevel"/>
     <w:tmpl w:val="3CD65636"/>
@@ -32012,7 +34024,7 @@
       </w:pPr>
     </w:lvl>
   </w:abstractNum>
-  <w:abstractNum w:abstractNumId="11">
+  <w:abstractNum w:abstractNumId="13">
     <w:nsid w:val="5E496233"/>
     <w:multiLevelType w:val="hybridMultilevel"/>
     <w:tmpl w:val="E6D86F82"/>
@@ -32098,7 +34110,7 @@
       </w:pPr>
     </w:lvl>
   </w:abstractNum>
-  <w:abstractNum w:abstractNumId="12">
+  <w:abstractNum w:abstractNumId="14">
     <w:nsid w:val="697E548E"/>
     <w:multiLevelType w:val="hybridMultilevel"/>
     <w:tmpl w:val="7D4C4C44"/>
@@ -32184,7 +34196,7 @@
       </w:pPr>
     </w:lvl>
   </w:abstractNum>
-  <w:abstractNum w:abstractNumId="13">
+  <w:abstractNum w:abstractNumId="15">
     <w:nsid w:val="74B87B28"/>
     <w:multiLevelType w:val="hybridMultilevel"/>
     <w:tmpl w:val="CC8805FA"/>
@@ -32273,7 +34285,7 @@
       </w:pPr>
     </w:lvl>
   </w:abstractNum>
-  <w:abstractNum w:abstractNumId="14">
+  <w:abstractNum w:abstractNumId="16">
     <w:nsid w:val="7EE55958"/>
     <w:multiLevelType w:val="hybridMultilevel"/>
     <w:tmpl w:val="C06C72F8"/>
@@ -32387,49 +34399,55 @@
     </w:lvl>
   </w:abstractNum>
   <w:num w:numId="1">
-    <w:abstractNumId w:val="14"/>
+    <w:abstractNumId w:val="16"/>
   </w:num>
   <w:num w:numId="2">
-    <w:abstractNumId w:val="6"/>
+    <w:abstractNumId w:val="7"/>
   </w:num>
   <w:num w:numId="3">
-    <w:abstractNumId w:val="4"/>
+    <w:abstractNumId w:val="5"/>
   </w:num>
   <w:num w:numId="4">
-    <w:abstractNumId w:val="13"/>
+    <w:abstractNumId w:val="15"/>
   </w:num>
   <w:num w:numId="5">
     <w:abstractNumId w:val="2"/>
   </w:num>
   <w:num w:numId="6">
-    <w:abstractNumId w:val="5"/>
+    <w:abstractNumId w:val="6"/>
   </w:num>
   <w:num w:numId="7">
+    <w:abstractNumId w:val="13"/>
+  </w:num>
+  <w:num w:numId="8">
     <w:abstractNumId w:val="11"/>
   </w:num>
-  <w:num w:numId="8">
-    <w:abstractNumId w:val="9"/>
-  </w:num>
   <w:num w:numId="9">
-    <w:abstractNumId w:val="7"/>
+    <w:abstractNumId w:val="8"/>
   </w:num>
   <w:num w:numId="10">
-    <w:abstractNumId w:val="3"/>
+    <w:abstractNumId w:val="4"/>
   </w:num>
   <w:num w:numId="11">
     <w:abstractNumId w:val="1"/>
   </w:num>
   <w:num w:numId="12">
+    <w:abstractNumId w:val="14"/>
+  </w:num>
+  <w:num w:numId="13">
     <w:abstractNumId w:val="12"/>
   </w:num>
-  <w:num w:numId="13">
-    <w:abstractNumId w:val="10"/>
-  </w:num>
   <w:num w:numId="14">
-    <w:abstractNumId w:val="8"/>
+    <w:abstractNumId w:val="9"/>
   </w:num>
   <w:num w:numId="15">
     <w:abstractNumId w:val="0"/>
+  </w:num>
+  <w:num w:numId="16">
+    <w:abstractNumId w:val="3"/>
+  </w:num>
+  <w:num w:numId="17">
+    <w:abstractNumId w:val="10"/>
   </w:num>
 </w:numbering>
 </file>
@@ -32611,10 +34629,11 @@
     <w:link w:val="10"/>
     <w:uiPriority w:val="9"/>
     <w:qFormat/>
-    <w:rsid w:val="00B52C5F"/>
+    <w:rsid w:val="00310377"/>
     <w:pPr>
       <w:keepNext/>
       <w:spacing w:before="120" w:line="360" w:lineRule="auto"/>
+      <w:jc w:val="center"/>
       <w:outlineLvl w:val="0"/>
     </w:pPr>
     <w:rPr>
@@ -32633,11 +34652,12 @@
     <w:uiPriority w:val="9"/>
     <w:unhideWhenUsed/>
     <w:qFormat/>
-    <w:rsid w:val="00B52C5F"/>
+    <w:rsid w:val="00310377"/>
     <w:pPr>
       <w:keepNext/>
       <w:keepLines/>
       <w:spacing w:before="200"/>
+      <w:jc w:val="center"/>
       <w:outlineLvl w:val="1"/>
     </w:pPr>
     <w:rPr>
@@ -32746,7 +34766,7 @@
     <w:basedOn w:val="a0"/>
     <w:link w:val="1"/>
     <w:uiPriority w:val="9"/>
-    <w:rsid w:val="00B52C5F"/>
+    <w:rsid w:val="00310377"/>
     <w:rPr>
       <w:rFonts w:ascii="Times New Roman" w:eastAsia="Times New Roman" w:hAnsi="Times New Roman" w:cs="Times New Roman"/>
       <w:b/>
@@ -32862,7 +34882,7 @@
     <w:basedOn w:val="a0"/>
     <w:link w:val="2"/>
     <w:uiPriority w:val="9"/>
-    <w:rsid w:val="00B52C5F"/>
+    <w:rsid w:val="00310377"/>
     <w:rPr>
       <w:rFonts w:ascii="Times New Roman" w:eastAsiaTheme="majorEastAsia" w:hAnsi="Times New Roman" w:cstheme="majorBidi"/>
       <w:b/>
@@ -32928,11 +34948,14 @@
     <w:autoRedefine/>
     <w:uiPriority w:val="39"/>
     <w:unhideWhenUsed/>
-    <w:rsid w:val="00B6571E"/>
+    <w:rsid w:val="00310377"/>
     <w:pPr>
       <w:spacing w:after="100"/>
       <w:ind w:left="240"/>
     </w:pPr>
+    <w:rPr>
+      <w:sz w:val="26"/>
+    </w:rPr>
   </w:style>
   <w:style w:type="character" w:styleId="a8">
     <w:name w:val="Hyperlink"/>
@@ -33179,10 +35202,11 @@
     <w:link w:val="10"/>
     <w:uiPriority w:val="9"/>
     <w:qFormat/>
-    <w:rsid w:val="00B52C5F"/>
+    <w:rsid w:val="00310377"/>
     <w:pPr>
       <w:keepNext/>
       <w:spacing w:before="120" w:line="360" w:lineRule="auto"/>
+      <w:jc w:val="center"/>
       <w:outlineLvl w:val="0"/>
     </w:pPr>
     <w:rPr>
@@ -33201,11 +35225,12 @@
     <w:uiPriority w:val="9"/>
     <w:unhideWhenUsed/>
     <w:qFormat/>
-    <w:rsid w:val="00B52C5F"/>
+    <w:rsid w:val="00310377"/>
     <w:pPr>
       <w:keepNext/>
       <w:keepLines/>
       <w:spacing w:before="200"/>
+      <w:jc w:val="center"/>
       <w:outlineLvl w:val="1"/>
     </w:pPr>
     <w:rPr>
@@ -33314,7 +35339,7 @@
     <w:basedOn w:val="a0"/>
     <w:link w:val="1"/>
     <w:uiPriority w:val="9"/>
-    <w:rsid w:val="00B52C5F"/>
+    <w:rsid w:val="00310377"/>
     <w:rPr>
       <w:rFonts w:ascii="Times New Roman" w:eastAsia="Times New Roman" w:hAnsi="Times New Roman" w:cs="Times New Roman"/>
       <w:b/>
@@ -33430,7 +35455,7 @@
     <w:basedOn w:val="a0"/>
     <w:link w:val="2"/>
     <w:uiPriority w:val="9"/>
-    <w:rsid w:val="00B52C5F"/>
+    <w:rsid w:val="00310377"/>
     <w:rPr>
       <w:rFonts w:ascii="Times New Roman" w:eastAsiaTheme="majorEastAsia" w:hAnsi="Times New Roman" w:cstheme="majorBidi"/>
       <w:b/>
@@ -33496,11 +35521,14 @@
     <w:autoRedefine/>
     <w:uiPriority w:val="39"/>
     <w:unhideWhenUsed/>
-    <w:rsid w:val="00B6571E"/>
+    <w:rsid w:val="00310377"/>
     <w:pPr>
       <w:spacing w:after="100"/>
       <w:ind w:left="240"/>
     </w:pPr>
+    <w:rPr>
+      <w:sz w:val="26"/>
+    </w:rPr>
   </w:style>
   <w:style w:type="character" w:styleId="a8">
     <w:name w:val="Hyperlink"/>
@@ -33860,7 +35888,7 @@
 </file>
 
 <file path=customXml/itemProps1.xml><?xml version="1.0" encoding="utf-8"?>
-<ds:datastoreItem xmlns:ds="http://schemas.openxmlformats.org/officeDocument/2006/customXml" ds:itemID="{9374DB18-EA15-4C81-A4A8-648D33B44E11}">
+<ds:datastoreItem xmlns:ds="http://schemas.openxmlformats.org/officeDocument/2006/customXml" ds:itemID="{98D342F2-A057-44BE-B8A7-5B01FDB44420}">
   <ds:schemaRefs>
     <ds:schemaRef ds:uri="http://schemas.openxmlformats.org/officeDocument/2006/bibliography"/>
   </ds:schemaRefs>

</xml_diff>